<commit_message>
Develop Pisah Pecah Gabung
</commit_message>
<xml_diff>
--- a/public/formulir/PisahPecahGabung.docx
+++ b/public/formulir/PisahPecahGabung.docx
@@ -17,384 +17,474 @@
           <w:szCs w:val="24"/>
           <w:lang w:val="en-US"/>
         </w:rPr>
-        <w:t xml:space="preserve">                                                                                                                                                                                                                                             </w:t>
-      </w:r>
-      <w:r>
-        <w:rPr>
-          <w:sz w:val="24"/>
-          <w:szCs w:val="24"/>
-        </w:rPr>
-        <w:t xml:space="preserve">Perihal : </w:t>
-      </w:r>
-      <w:r>
-        <w:rPr>
-          <w:rFonts w:ascii="Times New Roman" w:hAnsi="Times New Roman" w:cs="Times New Roman"/>
-          <w:sz w:val="24"/>
-          <w:szCs w:val="24"/>
-        </w:rPr>
-        <w:t xml:space="preserve">Permohonan </w:t>
-      </w:r>
-      <w:proofErr w:type="spellStart"/>
-      <w:r>
-        <w:rPr>
-          <w:rFonts w:ascii="Times New Roman" w:hAnsi="Times New Roman" w:cs="Times New Roman"/>
+        <w:t xml:space="preserve"> </w:t>
+      </w:r>
+    </w:p>
+    <w:tbl>
+      <w:tblPr>
+        <w:tblStyle w:val="TableGrid"/>
+        <w:tblW w:w="0" w:type="auto"/>
+        <w:tblBorders>
+          <w:top w:val="none" w:sz="0" w:space="0" w:color="auto"/>
+          <w:left w:val="none" w:sz="0" w:space="0" w:color="auto"/>
+          <w:bottom w:val="none" w:sz="0" w:space="0" w:color="auto"/>
+          <w:right w:val="none" w:sz="0" w:space="0" w:color="auto"/>
+          <w:insideH w:val="none" w:sz="0" w:space="0" w:color="auto"/>
+          <w:insideV w:val="none" w:sz="0" w:space="0" w:color="auto"/>
+        </w:tblBorders>
+        <w:tblLook w:val="04A0" w:firstRow="1" w:lastRow="0" w:firstColumn="1" w:lastColumn="0" w:noHBand="0" w:noVBand="1"/>
+      </w:tblPr>
+      <w:tblGrid>
+        <w:gridCol w:w="988"/>
+        <w:gridCol w:w="5386"/>
+        <w:gridCol w:w="3399"/>
+      </w:tblGrid>
+      <w:tr>
+        <w:tc>
+          <w:tcPr>
+            <w:tcW w:w="988" w:type="dxa"/>
+          </w:tcPr>
+          <w:p>
+            <w:pPr>
+              <w:pStyle w:val="NoSpacing"/>
+              <w:ind w:right="-386"/>
+              <w:rPr>
+                <w:rFonts w:ascii="Times New Roman" w:hAnsi="Times New Roman" w:cs="Times New Roman"/>
+                <w:sz w:val="24"/>
+                <w:szCs w:val="24"/>
+                <w:lang w:val="en-US"/>
+              </w:rPr>
+            </w:pPr>
+            <w:proofErr w:type="spellStart"/>
+            <w:r>
+              <w:rPr>
+                <w:rFonts w:ascii="Times New Roman" w:hAnsi="Times New Roman" w:cs="Times New Roman"/>
+                <w:sz w:val="24"/>
+                <w:szCs w:val="24"/>
+                <w:lang w:val="en-US"/>
+              </w:rPr>
+              <w:t>Perihal</w:t>
+            </w:r>
+            <w:proofErr w:type="spellEnd"/>
+            <w:r>
+              <w:rPr>
+                <w:rFonts w:ascii="Times New Roman" w:hAnsi="Times New Roman" w:cs="Times New Roman"/>
+                <w:sz w:val="24"/>
+                <w:szCs w:val="24"/>
+                <w:lang w:val="en-US"/>
+              </w:rPr>
+              <w:t xml:space="preserve"> :</w:t>
+            </w:r>
+          </w:p>
+        </w:tc>
+        <w:tc>
+          <w:tcPr>
+            <w:tcW w:w="5386" w:type="dxa"/>
+          </w:tcPr>
+          <w:p>
+            <w:pPr>
+              <w:pStyle w:val="NoSpacing"/>
+              <w:rPr>
+                <w:rFonts w:ascii="Times New Roman" w:hAnsi="Times New Roman" w:cs="Times New Roman"/>
+                <w:sz w:val="24"/>
+                <w:szCs w:val="24"/>
+                <w:lang w:val="en-US"/>
+              </w:rPr>
+            </w:pPr>
+            <w:r>
+              <w:rPr>
+                <w:rFonts w:ascii="Times New Roman" w:hAnsi="Times New Roman" w:cs="Times New Roman"/>
+                <w:sz w:val="24"/>
+                <w:szCs w:val="24"/>
+              </w:rPr>
+              <w:t xml:space="preserve">Permohonan </w:t>
+            </w:r>
+            <w:proofErr w:type="spellStart"/>
+            <w:r>
+              <w:rPr>
+                <w:rFonts w:ascii="Times New Roman" w:hAnsi="Times New Roman" w:cs="Times New Roman"/>
+                <w:sz w:val="24"/>
+                <w:szCs w:val="24"/>
+                <w:lang w:val="en-US"/>
+              </w:rPr>
+              <w:t>Pemisahan</w:t>
+            </w:r>
+            <w:proofErr w:type="spellEnd"/>
+            <w:r>
+              <w:rPr>
+                <w:rFonts w:ascii="Times New Roman" w:hAnsi="Times New Roman" w:cs="Times New Roman"/>
+                <w:sz w:val="24"/>
+                <w:szCs w:val="24"/>
+                <w:lang w:val="en-US"/>
+              </w:rPr>
+              <w:t>/ Pemecahan/</w:t>
+            </w:r>
+          </w:p>
+        </w:tc>
+        <w:tc>
+          <w:tcPr>
+            <w:tcW w:w="3399" w:type="dxa"/>
+          </w:tcPr>
+          <w:p>
+            <w:pPr>
+              <w:pStyle w:val="NoSpacing"/>
+              <w:rPr>
+                <w:rFonts w:ascii="Times New Roman" w:hAnsi="Times New Roman" w:cs="Times New Roman"/>
+                <w:sz w:val="24"/>
+                <w:szCs w:val="24"/>
+                <w:lang w:val="en-US"/>
+              </w:rPr>
+            </w:pPr>
+            <w:r>
+              <w:rPr>
+                <w:rFonts w:ascii="Times New Roman" w:hAnsi="Times New Roman" w:cs="Times New Roman"/>
+                <w:sz w:val="24"/>
+                <w:szCs w:val="24"/>
+              </w:rPr>
+              <w:t>Kepada Yth.</w:t>
+            </w:r>
+          </w:p>
+        </w:tc>
+      </w:tr>
+      <w:tr>
+        <w:tc>
+          <w:tcPr>
+            <w:tcW w:w="988" w:type="dxa"/>
+          </w:tcPr>
+          <w:p>
+            <w:pPr>
+              <w:pStyle w:val="NoSpacing"/>
+              <w:rPr>
+                <w:rFonts w:ascii="Times New Roman" w:hAnsi="Times New Roman" w:cs="Times New Roman"/>
+                <w:sz w:val="24"/>
+                <w:szCs w:val="24"/>
+                <w:lang w:val="en-US"/>
+              </w:rPr>
+            </w:pPr>
+          </w:p>
+        </w:tc>
+        <w:tc>
+          <w:tcPr>
+            <w:tcW w:w="5386" w:type="dxa"/>
+          </w:tcPr>
+          <w:p>
+            <w:pPr>
+              <w:pStyle w:val="NoSpacing"/>
+              <w:rPr>
+                <w:rFonts w:ascii="Times New Roman" w:hAnsi="Times New Roman" w:cs="Times New Roman"/>
+                <w:sz w:val="24"/>
+                <w:szCs w:val="24"/>
+                <w:lang w:val="en-US"/>
+              </w:rPr>
+            </w:pPr>
+            <w:proofErr w:type="spellStart"/>
+            <w:r>
+              <w:rPr>
+                <w:rFonts w:ascii="Times New Roman" w:hAnsi="Times New Roman" w:cs="Times New Roman"/>
+                <w:sz w:val="24"/>
+                <w:szCs w:val="24"/>
+                <w:lang w:val="en-US"/>
+              </w:rPr>
+              <w:t>Penggabungan</w:t>
+            </w:r>
+            <w:proofErr w:type="spellEnd"/>
+            <w:r>
+              <w:rPr>
+                <w:rFonts w:ascii="Times New Roman" w:hAnsi="Times New Roman" w:cs="Times New Roman"/>
+                <w:sz w:val="24"/>
+                <w:szCs w:val="24"/>
+                <w:lang w:val="en-US"/>
+              </w:rPr>
+              <w:t xml:space="preserve"> Sertipikat</w:t>
+            </w:r>
+          </w:p>
+        </w:tc>
+        <w:tc>
+          <w:tcPr>
+            <w:tcW w:w="3399" w:type="dxa"/>
+          </w:tcPr>
+          <w:p>
+            <w:pPr>
+              <w:pStyle w:val="NoSpacing"/>
+              <w:rPr>
+                <w:rFonts w:ascii="Times New Roman" w:hAnsi="Times New Roman" w:cs="Times New Roman"/>
+                <w:sz w:val="24"/>
+                <w:szCs w:val="24"/>
+                <w:lang w:val="en-US"/>
+              </w:rPr>
+            </w:pPr>
+            <w:r>
+              <w:rPr>
+                <w:rFonts w:ascii="Times New Roman" w:hAnsi="Times New Roman" w:cs="Times New Roman"/>
+                <w:sz w:val="24"/>
+                <w:szCs w:val="24"/>
+              </w:rPr>
+              <w:t>Kepada Kantor Pertanahanan</w:t>
+            </w:r>
+          </w:p>
+        </w:tc>
+      </w:tr>
+      <w:tr>
+        <w:tc>
+          <w:tcPr>
+            <w:tcW w:w="988" w:type="dxa"/>
+          </w:tcPr>
+          <w:p>
+            <w:pPr>
+              <w:pStyle w:val="NoSpacing"/>
+              <w:rPr>
+                <w:rFonts w:ascii="Times New Roman" w:hAnsi="Times New Roman" w:cs="Times New Roman"/>
+                <w:sz w:val="24"/>
+                <w:szCs w:val="24"/>
+                <w:lang w:val="en-US"/>
+              </w:rPr>
+            </w:pPr>
+          </w:p>
+        </w:tc>
+        <w:tc>
+          <w:tcPr>
+            <w:tcW w:w="5386" w:type="dxa"/>
+          </w:tcPr>
+          <w:p>
+            <w:pPr>
+              <w:pStyle w:val="NoSpacing"/>
+              <w:rPr>
+                <w:rFonts w:ascii="Times New Roman" w:hAnsi="Times New Roman" w:cs="Times New Roman"/>
+                <w:sz w:val="24"/>
+                <w:szCs w:val="24"/>
+                <w:lang w:val="en-US"/>
+              </w:rPr>
+            </w:pPr>
+            <w:r>
+              <w:rPr>
+                <w:rFonts w:ascii="Times New Roman" w:hAnsi="Times New Roman" w:cs="Times New Roman"/>
+                <w:sz w:val="24"/>
+                <w:szCs w:val="24"/>
+                <w:u w:val="single"/>
+                <w:lang w:val="en-US"/>
+              </w:rPr>
+              <w:t>Hak ${</w:t>
+            </w:r>
+            <w:proofErr w:type="spellStart"/>
+            <w:r>
+              <w:rPr>
+                <w:rFonts w:ascii="Times New Roman" w:hAnsi="Times New Roman" w:cs="Times New Roman"/>
+                <w:sz w:val="24"/>
+                <w:szCs w:val="24"/>
+                <w:u w:val="single"/>
+                <w:lang w:val="en-US"/>
+              </w:rPr>
+              <w:t>jenis_hak</w:t>
+            </w:r>
+            <w:proofErr w:type="spellEnd"/>
+            <w:r>
+              <w:rPr>
+                <w:rFonts w:ascii="Times New Roman" w:hAnsi="Times New Roman" w:cs="Times New Roman"/>
+                <w:sz w:val="24"/>
+                <w:szCs w:val="24"/>
+                <w:u w:val="single"/>
+                <w:lang w:val="en-US"/>
+              </w:rPr>
+              <w:t>}</w:t>
+            </w:r>
+            <w:r>
+              <w:rPr>
+                <w:rFonts w:ascii="Times New Roman" w:hAnsi="Times New Roman" w:cs="Times New Roman"/>
+                <w:sz w:val="24"/>
+                <w:szCs w:val="24"/>
+                <w:u w:val="single"/>
+                <w:lang w:val="en-US"/>
+              </w:rPr>
+              <w:t xml:space="preserve">. No. </w:t>
+            </w:r>
+            <w:r>
+              <w:rPr>
+                <w:rFonts w:ascii="Times New Roman" w:hAnsi="Times New Roman" w:cs="Times New Roman"/>
+                <w:sz w:val="24"/>
+                <w:szCs w:val="24"/>
+                <w:u w:val="single"/>
+                <w:lang w:val="en-US"/>
+              </w:rPr>
+              <w:t>${</w:t>
+            </w:r>
+            <w:proofErr w:type="spellStart"/>
+            <w:r>
+              <w:rPr>
+                <w:rFonts w:ascii="Times New Roman" w:hAnsi="Times New Roman" w:cs="Times New Roman"/>
+                <w:sz w:val="24"/>
+                <w:szCs w:val="24"/>
+                <w:u w:val="single"/>
+                <w:lang w:val="en-US"/>
+              </w:rPr>
+              <w:t>nomor_hak</w:t>
+            </w:r>
+            <w:proofErr w:type="spellEnd"/>
+            <w:r>
+              <w:rPr>
+                <w:rFonts w:ascii="Times New Roman" w:hAnsi="Times New Roman" w:cs="Times New Roman"/>
+                <w:sz w:val="24"/>
+                <w:szCs w:val="24"/>
+                <w:u w:val="single"/>
+                <w:lang w:val="en-US"/>
+              </w:rPr>
+              <w:t>}</w:t>
+            </w:r>
+            <w:r>
+              <w:rPr>
+                <w:rFonts w:ascii="Times New Roman" w:hAnsi="Times New Roman" w:cs="Times New Roman"/>
+                <w:sz w:val="24"/>
+                <w:szCs w:val="24"/>
+                <w:u w:val="single"/>
+                <w:lang w:val="en-US"/>
+              </w:rPr>
+              <w:t>/</w:t>
+            </w:r>
+          </w:p>
+        </w:tc>
+        <w:tc>
+          <w:tcPr>
+            <w:tcW w:w="3399" w:type="dxa"/>
+          </w:tcPr>
+          <w:p>
+            <w:pPr>
+              <w:pStyle w:val="NoSpacing"/>
+              <w:rPr>
+                <w:rFonts w:ascii="Times New Roman" w:hAnsi="Times New Roman" w:cs="Times New Roman"/>
+                <w:sz w:val="24"/>
+                <w:szCs w:val="24"/>
+                <w:lang w:val="en-US"/>
+              </w:rPr>
+            </w:pPr>
+            <w:r>
+              <w:rPr>
+                <w:rFonts w:ascii="Times New Roman" w:hAnsi="Times New Roman" w:cs="Times New Roman"/>
+                <w:sz w:val="24"/>
+                <w:szCs w:val="24"/>
+              </w:rPr>
+              <w:t>Kabupaten Banjar di</w:t>
+            </w:r>
+          </w:p>
+        </w:tc>
+      </w:tr>
+      <w:tr>
+        <w:tc>
+          <w:tcPr>
+            <w:tcW w:w="988" w:type="dxa"/>
+          </w:tcPr>
+          <w:p>
+            <w:pPr>
+              <w:pStyle w:val="NoSpacing"/>
+              <w:rPr>
+                <w:rFonts w:ascii="Times New Roman" w:hAnsi="Times New Roman" w:cs="Times New Roman"/>
+                <w:sz w:val="24"/>
+                <w:szCs w:val="24"/>
+                <w:lang w:val="en-US"/>
+              </w:rPr>
+            </w:pPr>
+          </w:p>
+        </w:tc>
+        <w:tc>
+          <w:tcPr>
+            <w:tcW w:w="5386" w:type="dxa"/>
+          </w:tcPr>
+          <w:p>
+            <w:pPr>
+              <w:pStyle w:val="NoSpacing"/>
+              <w:rPr>
+                <w:rFonts w:ascii="Times New Roman" w:hAnsi="Times New Roman" w:cs="Times New Roman"/>
+                <w:sz w:val="24"/>
+                <w:szCs w:val="24"/>
+                <w:lang w:val="en-US"/>
+              </w:rPr>
+            </w:pPr>
+            <w:r>
+              <w:rPr>
+                <w:rFonts w:ascii="Times New Roman" w:hAnsi="Times New Roman" w:cs="Times New Roman"/>
+                <w:sz w:val="24"/>
+                <w:szCs w:val="24"/>
+                <w:u w:val="single"/>
+                <w:lang w:val="en-US"/>
+              </w:rPr>
+              <w:t xml:space="preserve">Kel. </w:t>
+            </w:r>
+            <w:r>
+              <w:rPr>
+                <w:rFonts w:ascii="Times New Roman" w:hAnsi="Times New Roman" w:cs="Times New Roman"/>
+                <w:sz w:val="24"/>
+                <w:szCs w:val="24"/>
+                <w:u w:val="single"/>
+                <w:lang w:val="en-US"/>
+              </w:rPr>
+              <w:t>${</w:t>
+            </w:r>
+            <w:proofErr w:type="spellStart"/>
+            <w:r>
+              <w:rPr>
+                <w:rFonts w:ascii="Times New Roman" w:hAnsi="Times New Roman" w:cs="Times New Roman"/>
+                <w:sz w:val="24"/>
+                <w:szCs w:val="24"/>
+                <w:u w:val="single"/>
+                <w:lang w:val="en-US"/>
+              </w:rPr>
+              <w:t>kelurahan</w:t>
+            </w:r>
+            <w:proofErr w:type="spellEnd"/>
+            <w:r>
+              <w:rPr>
+                <w:rFonts w:ascii="Times New Roman" w:hAnsi="Times New Roman" w:cs="Times New Roman"/>
+                <w:sz w:val="24"/>
+                <w:szCs w:val="24"/>
+                <w:u w:val="single"/>
+                <w:lang w:val="en-US"/>
+              </w:rPr>
+              <w:t>}</w:t>
+            </w:r>
+          </w:p>
+        </w:tc>
+        <w:tc>
+          <w:tcPr>
+            <w:tcW w:w="3399" w:type="dxa"/>
+          </w:tcPr>
+          <w:p>
+            <w:pPr>
+              <w:pStyle w:val="NoSpacing"/>
+              <w:rPr>
+                <w:rFonts w:ascii="Times New Roman" w:hAnsi="Times New Roman" w:cs="Times New Roman"/>
+                <w:sz w:val="24"/>
+                <w:szCs w:val="24"/>
+                <w:lang w:val="en-US"/>
+              </w:rPr>
+            </w:pPr>
+            <w:r>
+              <w:rPr>
+                <w:rFonts w:ascii="Times New Roman" w:hAnsi="Times New Roman" w:cs="Times New Roman"/>
+                <w:sz w:val="24"/>
+                <w:szCs w:val="24"/>
+                <w:u w:val="single"/>
+              </w:rPr>
+              <w:t>MARTAPURA</w:t>
+            </w:r>
+          </w:p>
+        </w:tc>
+      </w:tr>
+    </w:tbl>
+    <w:p>
+      <w:pPr>
+        <w:pStyle w:val="NoSpacing"/>
+        <w:rPr>
+          <w:rFonts w:ascii="Times New Roman" w:hAnsi="Times New Roman" w:cs="Times New Roman"/>
+          <w:sz w:val="24"/>
+          <w:szCs w:val="24"/>
+          <w:u w:val="single"/>
+        </w:rPr>
+      </w:pPr>
+      <w:r>
+        <w:rPr>
           <w:sz w:val="24"/>
           <w:szCs w:val="24"/>
           <w:lang w:val="en-US"/>
         </w:rPr>
-        <w:t>Pemisahan</w:t>
-      </w:r>
-      <w:proofErr w:type="spellEnd"/>
-      <w:r>
-        <w:rPr>
-          <w:rFonts w:ascii="Times New Roman" w:hAnsi="Times New Roman" w:cs="Times New Roman"/>
-          <w:sz w:val="24"/>
-          <w:szCs w:val="24"/>
-          <w:lang w:val="en-US"/>
-        </w:rPr>
-        <w:t xml:space="preserve">/ </w:t>
-      </w:r>
-      <w:proofErr w:type="spellStart"/>
-      <w:r>
-        <w:rPr>
-          <w:rFonts w:ascii="Times New Roman" w:hAnsi="Times New Roman" w:cs="Times New Roman"/>
-          <w:sz w:val="24"/>
-          <w:szCs w:val="24"/>
-          <w:lang w:val="en-US"/>
-        </w:rPr>
-        <w:t>Pemecahan</w:t>
-      </w:r>
-      <w:proofErr w:type="spellEnd"/>
-      <w:r>
-        <w:rPr>
-          <w:rFonts w:ascii="Times New Roman" w:hAnsi="Times New Roman" w:cs="Times New Roman"/>
-          <w:sz w:val="24"/>
-          <w:szCs w:val="24"/>
-          <w:lang w:val="en-US"/>
-        </w:rPr>
-        <w:t>/</w:t>
-      </w:r>
-      <w:r>
-        <w:rPr>
-          <w:rFonts w:ascii="Times New Roman" w:hAnsi="Times New Roman" w:cs="Times New Roman"/>
-          <w:sz w:val="24"/>
-          <w:szCs w:val="24"/>
-        </w:rPr>
-        <w:t xml:space="preserve"> </w:t>
-      </w:r>
-      <w:r>
-        <w:rPr>
-          <w:rFonts w:ascii="Times New Roman" w:hAnsi="Times New Roman" w:cs="Times New Roman"/>
-          <w:sz w:val="24"/>
-          <w:szCs w:val="24"/>
-        </w:rPr>
-        <w:tab/>
-      </w:r>
-      <w:r>
-        <w:rPr>
-          <w:rFonts w:ascii="Times New Roman" w:hAnsi="Times New Roman" w:cs="Times New Roman"/>
-          <w:sz w:val="24"/>
-          <w:szCs w:val="24"/>
-        </w:rPr>
-        <w:tab/>
-      </w:r>
-      <w:r>
-        <w:rPr>
-          <w:rFonts w:ascii="Times New Roman" w:hAnsi="Times New Roman" w:cs="Times New Roman"/>
-          <w:sz w:val="24"/>
-          <w:szCs w:val="24"/>
-        </w:rPr>
-        <w:tab/>
-        <w:t>Kepada Yth.</w:t>
-      </w:r>
-    </w:p>
-    <w:p>
-      <w:pPr>
-        <w:pStyle w:val="NoSpacing"/>
-        <w:rPr>
-          <w:rFonts w:ascii="Times New Roman" w:hAnsi="Times New Roman" w:cs="Times New Roman"/>
-          <w:sz w:val="24"/>
-          <w:szCs w:val="24"/>
-        </w:rPr>
-      </w:pPr>
-      <w:r>
-        <w:rPr>
-          <w:rFonts w:ascii="Times New Roman" w:hAnsi="Times New Roman" w:cs="Times New Roman"/>
-          <w:sz w:val="24"/>
-          <w:szCs w:val="24"/>
-        </w:rPr>
-        <w:tab/>
-      </w:r>
-      <w:r>
-        <w:rPr>
-          <w:rFonts w:ascii="Times New Roman" w:hAnsi="Times New Roman" w:cs="Times New Roman"/>
-          <w:sz w:val="24"/>
-          <w:szCs w:val="24"/>
-          <w:lang w:val="en-ID"/>
-        </w:rPr>
-        <w:t xml:space="preserve"> </w:t>
-      </w:r>
-      <w:r>
-        <w:rPr>
-          <w:rFonts w:ascii="Times New Roman" w:hAnsi="Times New Roman" w:cs="Times New Roman"/>
-          <w:sz w:val="24"/>
-          <w:szCs w:val="24"/>
-          <w:lang w:val="en-ID"/>
-        </w:rPr>
-        <w:t xml:space="preserve"> </w:t>
-      </w:r>
-      <w:proofErr w:type="spellStart"/>
-      <w:r>
-        <w:rPr>
-          <w:rFonts w:ascii="Times New Roman" w:hAnsi="Times New Roman" w:cs="Times New Roman"/>
-          <w:sz w:val="24"/>
-          <w:szCs w:val="24"/>
-          <w:lang w:val="en-US"/>
-        </w:rPr>
-        <w:t>Penggabungan</w:t>
-      </w:r>
-      <w:proofErr w:type="spellEnd"/>
-      <w:r>
-        <w:rPr>
-          <w:rFonts w:ascii="Times New Roman" w:hAnsi="Times New Roman" w:cs="Times New Roman"/>
-          <w:sz w:val="24"/>
-          <w:szCs w:val="24"/>
-          <w:lang w:val="en-US"/>
-        </w:rPr>
-        <w:t xml:space="preserve"> </w:t>
-      </w:r>
-      <w:proofErr w:type="spellStart"/>
-      <w:r>
-        <w:rPr>
-          <w:rFonts w:ascii="Times New Roman" w:hAnsi="Times New Roman" w:cs="Times New Roman"/>
-          <w:sz w:val="24"/>
-          <w:szCs w:val="24"/>
-          <w:lang w:val="en-US"/>
-        </w:rPr>
-        <w:t>Sertipikat</w:t>
-      </w:r>
-      <w:proofErr w:type="spellEnd"/>
-      <w:r>
-        <w:rPr>
-          <w:rFonts w:ascii="Times New Roman" w:hAnsi="Times New Roman" w:cs="Times New Roman"/>
-          <w:sz w:val="24"/>
-          <w:szCs w:val="24"/>
-        </w:rPr>
-        <w:tab/>
-      </w:r>
-      <w:r>
-        <w:rPr>
-          <w:rFonts w:ascii="Times New Roman" w:hAnsi="Times New Roman" w:cs="Times New Roman"/>
-          <w:sz w:val="24"/>
-          <w:szCs w:val="24"/>
-        </w:rPr>
-        <w:tab/>
-      </w:r>
-      <w:r>
-        <w:rPr>
-          <w:rFonts w:ascii="Times New Roman" w:hAnsi="Times New Roman" w:cs="Times New Roman"/>
-          <w:sz w:val="24"/>
-          <w:szCs w:val="24"/>
-        </w:rPr>
-        <w:tab/>
-      </w:r>
-      <w:r>
-        <w:rPr>
-          <w:rFonts w:ascii="Times New Roman" w:hAnsi="Times New Roman" w:cs="Times New Roman"/>
-          <w:sz w:val="24"/>
-          <w:szCs w:val="24"/>
-        </w:rPr>
-        <w:tab/>
-      </w:r>
-      <w:r>
-        <w:rPr>
-          <w:rFonts w:ascii="Times New Roman" w:hAnsi="Times New Roman" w:cs="Times New Roman"/>
-          <w:sz w:val="24"/>
-          <w:szCs w:val="24"/>
-        </w:rPr>
-        <w:tab/>
-        <w:t>Kepada Kantor Pertanahanan</w:t>
-      </w:r>
-    </w:p>
-    <w:p>
-      <w:pPr>
-        <w:pStyle w:val="NoSpacing"/>
-        <w:rPr>
-          <w:rFonts w:ascii="Times New Roman" w:hAnsi="Times New Roman" w:cs="Times New Roman"/>
-          <w:sz w:val="24"/>
-          <w:szCs w:val="24"/>
-        </w:rPr>
-      </w:pPr>
-      <w:r>
-        <w:rPr>
-          <w:rFonts w:ascii="Times New Roman" w:hAnsi="Times New Roman" w:cs="Times New Roman"/>
-          <w:sz w:val="24"/>
-          <w:szCs w:val="24"/>
-        </w:rPr>
-        <w:tab/>
-      </w:r>
-      <w:r>
-        <w:rPr>
-          <w:rFonts w:ascii="Times New Roman" w:hAnsi="Times New Roman" w:cs="Times New Roman"/>
-          <w:sz w:val="24"/>
-          <w:szCs w:val="24"/>
-          <w:lang w:val="en-ID"/>
-        </w:rPr>
-        <w:t xml:space="preserve"> </w:t>
-      </w:r>
-      <w:r>
-        <w:rPr>
-          <w:rFonts w:ascii="Times New Roman" w:hAnsi="Times New Roman" w:cs="Times New Roman"/>
-          <w:sz w:val="24"/>
-          <w:szCs w:val="24"/>
-          <w:lang w:val="en-ID"/>
-        </w:rPr>
-        <w:t xml:space="preserve"> </w:t>
-      </w:r>
-      <w:r>
-        <w:rPr>
-          <w:rFonts w:ascii="Times New Roman" w:hAnsi="Times New Roman" w:cs="Times New Roman"/>
-          <w:sz w:val="24"/>
-          <w:szCs w:val="24"/>
-          <w:u w:val="single"/>
-          <w:lang w:val="en-US"/>
-        </w:rPr>
-        <w:t>HM/ HGB/ HP. No. ………</w:t>
-      </w:r>
-      <w:proofErr w:type="gramStart"/>
-      <w:r>
-        <w:rPr>
-          <w:rFonts w:ascii="Times New Roman" w:hAnsi="Times New Roman" w:cs="Times New Roman"/>
-          <w:sz w:val="24"/>
-          <w:szCs w:val="24"/>
-          <w:u w:val="single"/>
-          <w:lang w:val="en-US"/>
-        </w:rPr>
-        <w:t>…..</w:t>
-      </w:r>
-      <w:proofErr w:type="gramEnd"/>
-      <w:r>
-        <w:rPr>
-          <w:rFonts w:ascii="Times New Roman" w:hAnsi="Times New Roman" w:cs="Times New Roman"/>
-          <w:sz w:val="24"/>
-          <w:szCs w:val="24"/>
-          <w:u w:val="single"/>
-          <w:lang w:val="en-US"/>
-        </w:rPr>
-        <w:t>/</w:t>
-      </w:r>
-      <w:r>
-        <w:rPr>
-          <w:rFonts w:ascii="Times New Roman" w:hAnsi="Times New Roman" w:cs="Times New Roman"/>
-          <w:sz w:val="24"/>
-          <w:szCs w:val="24"/>
-        </w:rPr>
-        <w:tab/>
-      </w:r>
-      <w:r>
-        <w:rPr>
-          <w:rFonts w:ascii="Times New Roman" w:hAnsi="Times New Roman" w:cs="Times New Roman"/>
-          <w:sz w:val="24"/>
-          <w:szCs w:val="24"/>
-        </w:rPr>
-        <w:tab/>
-      </w:r>
-      <w:r>
-        <w:rPr>
-          <w:rFonts w:ascii="Times New Roman" w:hAnsi="Times New Roman" w:cs="Times New Roman"/>
-          <w:sz w:val="24"/>
-          <w:szCs w:val="24"/>
-        </w:rPr>
-        <w:tab/>
-      </w:r>
-      <w:r>
-        <w:rPr>
-          <w:rFonts w:ascii="Times New Roman" w:hAnsi="Times New Roman" w:cs="Times New Roman"/>
-          <w:sz w:val="24"/>
-          <w:szCs w:val="24"/>
-        </w:rPr>
-        <w:tab/>
-        <w:t>Kabupaten Banjar di</w:t>
-      </w:r>
-    </w:p>
-    <w:p>
-      <w:pPr>
-        <w:pStyle w:val="NoSpacing"/>
-        <w:rPr>
-          <w:rFonts w:ascii="Times New Roman" w:hAnsi="Times New Roman" w:cs="Times New Roman"/>
-          <w:sz w:val="24"/>
-          <w:szCs w:val="24"/>
-          <w:u w:val="single"/>
-        </w:rPr>
-      </w:pPr>
-      <w:r>
-        <w:rPr>
-          <w:rFonts w:ascii="Times New Roman" w:hAnsi="Times New Roman" w:cs="Times New Roman"/>
-          <w:sz w:val="24"/>
-          <w:szCs w:val="24"/>
-        </w:rPr>
-        <w:tab/>
-      </w:r>
-      <w:r>
-        <w:rPr>
-          <w:rFonts w:ascii="Times New Roman" w:hAnsi="Times New Roman" w:cs="Times New Roman"/>
-          <w:sz w:val="24"/>
-          <w:szCs w:val="24"/>
-          <w:lang w:val="en-US"/>
-        </w:rPr>
-        <w:t xml:space="preserve">  </w:t>
-      </w:r>
-      <w:r>
-        <w:rPr>
-          <w:rFonts w:ascii="Times New Roman" w:hAnsi="Times New Roman" w:cs="Times New Roman"/>
-          <w:sz w:val="24"/>
-          <w:szCs w:val="24"/>
-          <w:u w:val="single"/>
-          <w:lang w:val="en-US"/>
-        </w:rPr>
-        <w:t>Kel. ……………………………</w:t>
-      </w:r>
-      <w:r>
-        <w:rPr>
-          <w:rFonts w:ascii="Times New Roman" w:hAnsi="Times New Roman" w:cs="Times New Roman"/>
-          <w:sz w:val="24"/>
-          <w:szCs w:val="24"/>
-        </w:rPr>
-        <w:tab/>
-      </w:r>
-      <w:r>
-        <w:rPr>
-          <w:rFonts w:ascii="Times New Roman" w:hAnsi="Times New Roman" w:cs="Times New Roman"/>
-          <w:sz w:val="24"/>
-          <w:szCs w:val="24"/>
-        </w:rPr>
-        <w:tab/>
-      </w:r>
-      <w:r>
-        <w:rPr>
-          <w:rFonts w:ascii="Times New Roman" w:hAnsi="Times New Roman" w:cs="Times New Roman"/>
-          <w:sz w:val="24"/>
-          <w:szCs w:val="24"/>
-        </w:rPr>
-        <w:tab/>
-      </w:r>
-      <w:r>
-        <w:rPr>
-          <w:rFonts w:ascii="Times New Roman" w:hAnsi="Times New Roman" w:cs="Times New Roman"/>
-          <w:sz w:val="24"/>
-          <w:szCs w:val="24"/>
-          <w:lang w:val="en-US"/>
-        </w:rPr>
-        <w:tab/>
-      </w:r>
-      <w:r>
-        <w:rPr>
-          <w:rFonts w:ascii="Times New Roman" w:hAnsi="Times New Roman" w:cs="Times New Roman"/>
-          <w:sz w:val="24"/>
-          <w:szCs w:val="24"/>
-          <w:u w:val="single"/>
-        </w:rPr>
-        <w:t>MARTAPURA</w:t>
+        <w:t xml:space="preserve">                                                                                                                                                                                                                                           </w:t>
       </w:r>
     </w:p>
     <w:p>
@@ -472,16 +562,15 @@
           <w:sz w:val="24"/>
           <w:szCs w:val="24"/>
         </w:rPr>
-        <w:t>N a ma     : .........................................................................................................................</w:t>
-      </w:r>
-      <w:r>
-        <w:rPr>
-          <w:rFonts w:ascii="Times New Roman" w:hAnsi="Times New Roman" w:cs="Times New Roman"/>
-          <w:sz w:val="24"/>
-          <w:szCs w:val="24"/>
-          <w:lang w:val="en-US"/>
-        </w:rPr>
-        <w:t>...............</w:t>
+        <w:t xml:space="preserve">N a ma     : </w:t>
+      </w:r>
+      <w:r>
+        <w:rPr>
+          <w:rFonts w:ascii="Times New Roman" w:hAnsi="Times New Roman" w:cs="Times New Roman"/>
+          <w:sz w:val="24"/>
+          <w:szCs w:val="24"/>
+        </w:rPr>
+        <w:t>${nama}</w:t>
       </w:r>
     </w:p>
     <w:p>
@@ -500,7 +589,15 @@
           <w:sz w:val="24"/>
           <w:szCs w:val="24"/>
         </w:rPr>
-        <w:t>Pekerjaan : ........................................................................................................................................</w:t>
+        <w:t xml:space="preserve">Pekerjaan : </w:t>
+      </w:r>
+      <w:r>
+        <w:rPr>
+          <w:rFonts w:ascii="Times New Roman" w:hAnsi="Times New Roman" w:cs="Times New Roman"/>
+          <w:sz w:val="24"/>
+          <w:szCs w:val="24"/>
+        </w:rPr>
+        <w:t>${pekerjan}</w:t>
       </w:r>
     </w:p>
     <w:p>
@@ -520,16 +617,15 @@
           <w:sz w:val="24"/>
           <w:szCs w:val="24"/>
         </w:rPr>
-        <w:t>Alamat      : ......................................................................................................................................</w:t>
-      </w:r>
-      <w:r>
-        <w:rPr>
-          <w:rFonts w:ascii="Times New Roman" w:hAnsi="Times New Roman" w:cs="Times New Roman"/>
-          <w:sz w:val="24"/>
-          <w:szCs w:val="24"/>
-          <w:lang w:val="en-US"/>
-        </w:rPr>
-        <w:t>.</w:t>
+        <w:t xml:space="preserve">Alamat      : </w:t>
+      </w:r>
+      <w:r>
+        <w:rPr>
+          <w:rFonts w:ascii="Times New Roman" w:hAnsi="Times New Roman" w:cs="Times New Roman"/>
+          <w:sz w:val="24"/>
+          <w:szCs w:val="24"/>
+        </w:rPr>
+        <w:t>${alamat}</w:t>
       </w:r>
     </w:p>
     <w:p>
@@ -548,7 +644,31 @@
           <w:sz w:val="24"/>
           <w:szCs w:val="24"/>
         </w:rPr>
-        <w:t>Untuk dan atas nama  : .....................................................................................................................</w:t>
+        <w:t xml:space="preserve">Untuk dan atas nama  : </w:t>
+      </w:r>
+      <w:r>
+        <w:rPr>
+          <w:rFonts w:ascii="Times New Roman" w:hAnsi="Times New Roman" w:cs="Times New Roman"/>
+          <w:sz w:val="24"/>
+          <w:szCs w:val="24"/>
+        </w:rPr>
+        <w:t>${</w:t>
+      </w:r>
+      <w:r>
+        <w:rPr>
+          <w:rFonts w:ascii="Times New Roman" w:hAnsi="Times New Roman" w:cs="Times New Roman"/>
+          <w:sz w:val="24"/>
+          <w:szCs w:val="24"/>
+        </w:rPr>
+        <w:t>nama_kuasa</w:t>
+      </w:r>
+      <w:r>
+        <w:rPr>
+          <w:rFonts w:ascii="Times New Roman" w:hAnsi="Times New Roman" w:cs="Times New Roman"/>
+          <w:sz w:val="24"/>
+          <w:szCs w:val="24"/>
+        </w:rPr>
+        <w:t>}</w:t>
       </w:r>
     </w:p>
     <w:p>
@@ -568,7 +688,15 @@
           <w:sz w:val="24"/>
           <w:szCs w:val="24"/>
         </w:rPr>
-        <w:t>Dengan ini mengajukan permohonan untuk mendapatkan pelayanan dan penyelesaian sebagaimana perihal tersebut diatas, terhadap sebidang tanah yang terletak di jalan ...................................</w:t>
+        <w:t xml:space="preserve">Dengan ini mengajukan permohonan untuk mendapatkan pelayanan dan penyelesaian sebagaimana perihal tersebut diatas, terhadap sebidang tanah yang terletak di jalan </w:t>
+      </w:r>
+      <w:r>
+        <w:rPr>
+          <w:rFonts w:ascii="Times New Roman" w:hAnsi="Times New Roman" w:cs="Times New Roman"/>
+          <w:sz w:val="24"/>
+          <w:szCs w:val="24"/>
+        </w:rPr>
+        <w:t>${jalan_tanah}</w:t>
       </w:r>
       <w:r>
         <w:rPr>
@@ -577,15 +705,47 @@
           <w:szCs w:val="24"/>
           <w:lang w:val="en-US"/>
         </w:rPr>
-        <w:t>.....</w:t>
-      </w:r>
-      <w:r>
-        <w:rPr>
-          <w:rFonts w:ascii="Times New Roman" w:hAnsi="Times New Roman" w:cs="Times New Roman"/>
-          <w:sz w:val="24"/>
-          <w:szCs w:val="24"/>
-        </w:rPr>
-        <w:t>............</w:t>
+        <w:t xml:space="preserve"> </w:t>
+      </w:r>
+      <w:r>
+        <w:rPr>
+          <w:rFonts w:ascii="Times New Roman" w:hAnsi="Times New Roman" w:cs="Times New Roman"/>
+          <w:sz w:val="24"/>
+          <w:szCs w:val="24"/>
+        </w:rPr>
+        <w:t xml:space="preserve">RT. </w:t>
+      </w:r>
+      <w:r>
+        <w:rPr>
+          <w:rFonts w:ascii="Times New Roman" w:hAnsi="Times New Roman" w:cs="Times New Roman"/>
+          <w:sz w:val="24"/>
+          <w:szCs w:val="24"/>
+        </w:rPr>
+        <w:t xml:space="preserve">${rt} </w:t>
+      </w:r>
+      <w:r>
+        <w:rPr>
+          <w:rFonts w:ascii="Times New Roman" w:hAnsi="Times New Roman" w:cs="Times New Roman"/>
+          <w:sz w:val="24"/>
+          <w:szCs w:val="24"/>
+        </w:rPr>
+        <w:t>RW.</w:t>
+      </w:r>
+      <w:r>
+        <w:rPr>
+          <w:rFonts w:ascii="Times New Roman" w:hAnsi="Times New Roman" w:cs="Times New Roman"/>
+          <w:sz w:val="24"/>
+          <w:szCs w:val="24"/>
+        </w:rPr>
+        <w:t xml:space="preserve"> ${rw}</w:t>
+      </w:r>
+      <w:r>
+        <w:rPr>
+          <w:rFonts w:ascii="Times New Roman" w:hAnsi="Times New Roman" w:cs="Times New Roman"/>
+          <w:sz w:val="24"/>
+          <w:szCs w:val="24"/>
+        </w:rPr>
+        <w:t xml:space="preserve"> </w:t>
       </w:r>
       <w:r>
         <w:rPr>
@@ -594,23 +754,7 @@
           <w:szCs w:val="24"/>
           <w:lang w:val="en-US"/>
         </w:rPr>
-        <w:t xml:space="preserve"> </w:t>
-      </w:r>
-      <w:r>
-        <w:rPr>
-          <w:rFonts w:ascii="Times New Roman" w:hAnsi="Times New Roman" w:cs="Times New Roman"/>
-          <w:sz w:val="24"/>
-          <w:szCs w:val="24"/>
-        </w:rPr>
-        <w:t>RT. ................</w:t>
-      </w:r>
-      <w:r>
-        <w:rPr>
-          <w:rFonts w:ascii="Times New Roman" w:hAnsi="Times New Roman" w:cs="Times New Roman"/>
-          <w:sz w:val="24"/>
-          <w:szCs w:val="24"/>
-        </w:rPr>
-        <w:t xml:space="preserve"> RW. ...................</w:t>
+        <w:t xml:space="preserve">Desa/ Kel </w:t>
       </w:r>
       <w:r>
         <w:rPr>
@@ -619,16 +763,9 @@
           <w:szCs w:val="24"/>
           <w:lang w:val="en-US"/>
         </w:rPr>
-        <w:t xml:space="preserve"> Desa/ Kel </w:t>
-      </w:r>
-      <w:r>
-        <w:rPr>
-          <w:rFonts w:ascii="Times New Roman" w:hAnsi="Times New Roman" w:cs="Times New Roman"/>
-          <w:sz w:val="24"/>
-          <w:szCs w:val="24"/>
-        </w:rPr>
-        <w:t>......................</w:t>
-      </w:r>
+        <w:t>${</w:t>
+      </w:r>
+      <w:proofErr w:type="spellStart"/>
       <w:r>
         <w:rPr>
           <w:rFonts w:ascii="Times New Roman" w:hAnsi="Times New Roman" w:cs="Times New Roman"/>
@@ -636,24 +773,9 @@
           <w:szCs w:val="24"/>
           <w:lang w:val="en-US"/>
         </w:rPr>
-        <w:t>....</w:t>
-      </w:r>
-      <w:r>
-        <w:rPr>
-          <w:rFonts w:ascii="Times New Roman" w:hAnsi="Times New Roman" w:cs="Times New Roman"/>
-          <w:sz w:val="24"/>
-          <w:szCs w:val="24"/>
-        </w:rPr>
-        <w:t>.............. Kecamatan ..................</w:t>
-      </w:r>
-      <w:r>
-        <w:rPr>
-          <w:rFonts w:ascii="Times New Roman" w:hAnsi="Times New Roman" w:cs="Times New Roman"/>
-          <w:sz w:val="24"/>
-          <w:szCs w:val="24"/>
-        </w:rPr>
-        <w:t>..............................</w:t>
-      </w:r>
+        <w:t>kelurahan</w:t>
+      </w:r>
+      <w:proofErr w:type="spellEnd"/>
       <w:r>
         <w:rPr>
           <w:rFonts w:ascii="Times New Roman" w:hAnsi="Times New Roman" w:cs="Times New Roman"/>
@@ -661,6 +783,31 @@
           <w:szCs w:val="24"/>
           <w:lang w:val="en-US"/>
         </w:rPr>
+        <w:t>}</w:t>
+      </w:r>
+      <w:r>
+        <w:rPr>
+          <w:rFonts w:ascii="Times New Roman" w:hAnsi="Times New Roman" w:cs="Times New Roman"/>
+          <w:sz w:val="24"/>
+          <w:szCs w:val="24"/>
+        </w:rPr>
+        <w:t xml:space="preserve"> Kecamatan </w:t>
+      </w:r>
+      <w:r>
+        <w:rPr>
+          <w:rFonts w:ascii="Times New Roman" w:hAnsi="Times New Roman" w:cs="Times New Roman"/>
+          <w:sz w:val="24"/>
+          <w:szCs w:val="24"/>
+        </w:rPr>
+        <w:t>${kecamatan}</w:t>
+      </w:r>
+      <w:r>
+        <w:rPr>
+          <w:rFonts w:ascii="Times New Roman" w:hAnsi="Times New Roman" w:cs="Times New Roman"/>
+          <w:sz w:val="24"/>
+          <w:szCs w:val="24"/>
+          <w:lang w:val="en-US"/>
+        </w:rPr>
         <w:t xml:space="preserve"> </w:t>
       </w:r>
       <w:r>
@@ -707,19 +854,32 @@
           <w:sz w:val="24"/>
           <w:szCs w:val="24"/>
         </w:rPr>
-        <w:t xml:space="preserve">Tanah tersebut dipergunakan untuk : non pertanian / </w:t>
-      </w:r>
-      <w:proofErr w:type="spellStart"/>
-      <w:r>
-        <w:rPr>
-          <w:rFonts w:ascii="Times New Roman" w:hAnsi="Times New Roman" w:cs="Times New Roman"/>
-          <w:sz w:val="24"/>
-          <w:szCs w:val="24"/>
-          <w:lang w:val="en-ID"/>
-        </w:rPr>
-        <w:t>pertanian</w:t>
-      </w:r>
-      <w:proofErr w:type="spellEnd"/>
+        <w:t xml:space="preserve">Tanah tersebut dipergunakan untuk : </w:t>
+      </w:r>
+      <w:r>
+        <w:rPr>
+          <w:rFonts w:ascii="Times New Roman" w:hAnsi="Times New Roman" w:cs="Times New Roman"/>
+          <w:sz w:val="24"/>
+          <w:szCs w:val="24"/>
+        </w:rPr>
+        <w:t>${</w:t>
+      </w:r>
+      <w:r>
+        <w:rPr>
+          <w:rFonts w:ascii="Times New Roman" w:hAnsi="Times New Roman" w:cs="Times New Roman"/>
+          <w:sz w:val="24"/>
+          <w:szCs w:val="24"/>
+        </w:rPr>
+        <w:t>penggunaan_tanah</w:t>
+      </w:r>
+      <w:r>
+        <w:rPr>
+          <w:rFonts w:ascii="Times New Roman" w:hAnsi="Times New Roman" w:cs="Times New Roman"/>
+          <w:sz w:val="24"/>
+          <w:szCs w:val="24"/>
+        </w:rPr>
+        <w:t>}</w:t>
+      </w:r>
     </w:p>
     <w:p>
       <w:pPr>
@@ -1242,27 +1402,7 @@
           <w:szCs w:val="24"/>
           <w:lang w:val="en-US"/>
         </w:rPr>
-        <w:t xml:space="preserve"> </w:t>
-      </w:r>
-      <w:proofErr w:type="gramStart"/>
-      <w:r>
-        <w:rPr>
-          <w:rFonts w:ascii="Times New Roman" w:hAnsi="Times New Roman" w:cs="Times New Roman"/>
-          <w:sz w:val="24"/>
-          <w:szCs w:val="24"/>
-          <w:lang w:val="en-US"/>
-        </w:rPr>
-        <w:t>( OSS</w:t>
-      </w:r>
-      <w:proofErr w:type="gramEnd"/>
-      <w:r>
-        <w:rPr>
-          <w:rFonts w:ascii="Times New Roman" w:hAnsi="Times New Roman" w:cs="Times New Roman"/>
-          <w:sz w:val="24"/>
-          <w:szCs w:val="24"/>
-          <w:lang w:val="en-US"/>
-        </w:rPr>
-        <w:t xml:space="preserve"> ) </w:t>
+        <w:t xml:space="preserve"> ( OSS ) </w:t>
       </w:r>
       <w:proofErr w:type="spellStart"/>
       <w:r>
@@ -1570,156 +1710,45 @@
     <w:p>
       <w:pPr>
         <w:pStyle w:val="NoSpacing"/>
-        <w:rPr>
-          <w:rFonts w:ascii="Times New Roman" w:hAnsi="Times New Roman" w:cs="Times New Roman"/>
-          <w:sz w:val="24"/>
-          <w:szCs w:val="24"/>
-        </w:rPr>
-      </w:pPr>
-      <w:r>
-        <w:rPr>
-          <w:rFonts w:ascii="Times New Roman" w:hAnsi="Times New Roman" w:cs="Times New Roman"/>
-          <w:sz w:val="24"/>
-          <w:szCs w:val="24"/>
-        </w:rPr>
-        <w:tab/>
-      </w:r>
-      <w:r>
-        <w:rPr>
-          <w:rFonts w:ascii="Times New Roman" w:hAnsi="Times New Roman" w:cs="Times New Roman"/>
-          <w:sz w:val="24"/>
-          <w:szCs w:val="24"/>
-        </w:rPr>
-        <w:tab/>
-      </w:r>
-      <w:r>
-        <w:rPr>
-          <w:rFonts w:ascii="Times New Roman" w:hAnsi="Times New Roman" w:cs="Times New Roman"/>
-          <w:sz w:val="24"/>
-          <w:szCs w:val="24"/>
-        </w:rPr>
-        <w:tab/>
-      </w:r>
-      <w:r>
-        <w:rPr>
-          <w:rFonts w:ascii="Times New Roman" w:hAnsi="Times New Roman" w:cs="Times New Roman"/>
-          <w:sz w:val="24"/>
-          <w:szCs w:val="24"/>
-        </w:rPr>
-        <w:tab/>
-      </w:r>
-      <w:r>
-        <w:rPr>
-          <w:rFonts w:ascii="Times New Roman" w:hAnsi="Times New Roman" w:cs="Times New Roman"/>
-          <w:sz w:val="24"/>
-          <w:szCs w:val="24"/>
-        </w:rPr>
-        <w:tab/>
-      </w:r>
-      <w:r>
-        <w:rPr>
-          <w:rFonts w:ascii="Times New Roman" w:hAnsi="Times New Roman" w:cs="Times New Roman"/>
-          <w:sz w:val="24"/>
-          <w:szCs w:val="24"/>
-        </w:rPr>
-        <w:tab/>
-      </w:r>
-      <w:r>
-        <w:rPr>
-          <w:rFonts w:ascii="Times New Roman" w:hAnsi="Times New Roman" w:cs="Times New Roman"/>
-          <w:sz w:val="24"/>
-          <w:szCs w:val="24"/>
-        </w:rPr>
-        <w:tab/>
-      </w:r>
-      <w:r>
-        <w:rPr>
-          <w:rFonts w:ascii="Times New Roman" w:hAnsi="Times New Roman" w:cs="Times New Roman"/>
-          <w:sz w:val="24"/>
-          <w:szCs w:val="24"/>
-        </w:rPr>
-        <w:tab/>
+        <w:ind w:left="6237"/>
+        <w:rPr>
+          <w:rFonts w:ascii="Times New Roman" w:hAnsi="Times New Roman" w:cs="Times New Roman"/>
+          <w:sz w:val="24"/>
+          <w:szCs w:val="24"/>
+        </w:rPr>
+      </w:pPr>
+      <w:r>
+        <w:rPr>
+          <w:rFonts w:ascii="Times New Roman" w:hAnsi="Times New Roman" w:cs="Times New Roman"/>
+          <w:sz w:val="24"/>
+          <w:szCs w:val="24"/>
+        </w:rPr>
         <w:t>Martapura, ........................................</w:t>
       </w:r>
     </w:p>
     <w:p>
       <w:pPr>
         <w:pStyle w:val="NoSpacing"/>
-        <w:rPr>
-          <w:rFonts w:ascii="Times New Roman" w:hAnsi="Times New Roman" w:cs="Times New Roman"/>
-          <w:sz w:val="24"/>
-          <w:szCs w:val="24"/>
-        </w:rPr>
-      </w:pPr>
-      <w:r>
-        <w:rPr>
-          <w:rFonts w:ascii="Times New Roman" w:hAnsi="Times New Roman" w:cs="Times New Roman"/>
-          <w:sz w:val="24"/>
-          <w:szCs w:val="24"/>
-        </w:rPr>
-        <w:tab/>
-      </w:r>
-      <w:r>
-        <w:rPr>
-          <w:rFonts w:ascii="Times New Roman" w:hAnsi="Times New Roman" w:cs="Times New Roman"/>
-          <w:sz w:val="24"/>
-          <w:szCs w:val="24"/>
-        </w:rPr>
-        <w:tab/>
-      </w:r>
-      <w:r>
-        <w:rPr>
-          <w:rFonts w:ascii="Times New Roman" w:hAnsi="Times New Roman" w:cs="Times New Roman"/>
-          <w:sz w:val="24"/>
-          <w:szCs w:val="24"/>
-        </w:rPr>
-        <w:tab/>
-      </w:r>
-      <w:r>
-        <w:rPr>
-          <w:rFonts w:ascii="Times New Roman" w:hAnsi="Times New Roman" w:cs="Times New Roman"/>
-          <w:sz w:val="24"/>
-          <w:szCs w:val="24"/>
-        </w:rPr>
-        <w:tab/>
-      </w:r>
-      <w:r>
-        <w:rPr>
-          <w:rFonts w:ascii="Times New Roman" w:hAnsi="Times New Roman" w:cs="Times New Roman"/>
-          <w:sz w:val="24"/>
-          <w:szCs w:val="24"/>
-        </w:rPr>
-        <w:tab/>
-      </w:r>
-      <w:r>
-        <w:rPr>
-          <w:rFonts w:ascii="Times New Roman" w:hAnsi="Times New Roman" w:cs="Times New Roman"/>
-          <w:sz w:val="24"/>
-          <w:szCs w:val="24"/>
-        </w:rPr>
-        <w:tab/>
-      </w:r>
-      <w:r>
-        <w:rPr>
-          <w:rFonts w:ascii="Times New Roman" w:hAnsi="Times New Roman" w:cs="Times New Roman"/>
-          <w:sz w:val="24"/>
-          <w:szCs w:val="24"/>
-        </w:rPr>
-        <w:tab/>
-      </w:r>
-      <w:r>
-        <w:rPr>
-          <w:rFonts w:ascii="Times New Roman" w:hAnsi="Times New Roman" w:cs="Times New Roman"/>
-          <w:sz w:val="24"/>
-          <w:szCs w:val="24"/>
-        </w:rPr>
-        <w:tab/>
+        <w:ind w:left="6237"/>
+        <w:rPr>
+          <w:rFonts w:ascii="Times New Roman" w:hAnsi="Times New Roman" w:cs="Times New Roman"/>
+          <w:sz w:val="24"/>
+          <w:szCs w:val="24"/>
+        </w:rPr>
+      </w:pPr>
+      <w:r>
+        <w:rPr>
+          <w:rFonts w:ascii="Times New Roman" w:hAnsi="Times New Roman" w:cs="Times New Roman"/>
+          <w:sz w:val="24"/>
+          <w:szCs w:val="24"/>
+        </w:rPr>
         <w:t xml:space="preserve">Pemohon / Kuasa Pemohon, </w:t>
       </w:r>
     </w:p>
     <w:p>
       <w:pPr>
         <w:pStyle w:val="NoSpacing"/>
+        <w:ind w:left="6237"/>
         <w:rPr>
           <w:rFonts w:ascii="Times New Roman" w:hAnsi="Times New Roman" w:cs="Times New Roman"/>
           <w:sz w:val="24"/>
@@ -1730,6 +1759,7 @@
     <w:p>
       <w:pPr>
         <w:pStyle w:val="NoSpacing"/>
+        <w:ind w:left="6237"/>
         <w:rPr>
           <w:rFonts w:ascii="Times New Roman" w:hAnsi="Times New Roman" w:cs="Times New Roman"/>
           <w:sz w:val="24"/>
@@ -1740,6 +1770,7 @@
     <w:p>
       <w:pPr>
         <w:pStyle w:val="NoSpacing"/>
+        <w:ind w:left="6237"/>
         <w:rPr>
           <w:rFonts w:ascii="Times New Roman" w:hAnsi="Times New Roman" w:cs="Times New Roman"/>
           <w:sz w:val="24"/>
@@ -1751,6 +1782,7 @@
     <w:p>
       <w:pPr>
         <w:pStyle w:val="NoSpacing"/>
+        <w:ind w:left="6237"/>
         <w:rPr>
           <w:rFonts w:ascii="Times New Roman" w:hAnsi="Times New Roman" w:cs="Times New Roman"/>
           <w:sz w:val="24"/>
@@ -1761,76 +1793,23 @@
     <w:p>
       <w:pPr>
         <w:pStyle w:val="NoSpacing"/>
-        <w:rPr>
-          <w:rFonts w:ascii="Times New Roman" w:hAnsi="Times New Roman" w:cs="Times New Roman"/>
-          <w:sz w:val="24"/>
-          <w:szCs w:val="24"/>
-        </w:rPr>
-      </w:pPr>
-      <w:r>
-        <w:rPr>
-          <w:rFonts w:ascii="Times New Roman" w:hAnsi="Times New Roman" w:cs="Times New Roman"/>
-          <w:sz w:val="24"/>
-          <w:szCs w:val="24"/>
-        </w:rPr>
-        <w:tab/>
-      </w:r>
-      <w:r>
-        <w:rPr>
-          <w:rFonts w:ascii="Times New Roman" w:hAnsi="Times New Roman" w:cs="Times New Roman"/>
-          <w:sz w:val="24"/>
-          <w:szCs w:val="24"/>
-        </w:rPr>
-        <w:tab/>
-      </w:r>
-      <w:r>
-        <w:rPr>
-          <w:rFonts w:ascii="Times New Roman" w:hAnsi="Times New Roman" w:cs="Times New Roman"/>
-          <w:sz w:val="24"/>
-          <w:szCs w:val="24"/>
-        </w:rPr>
-        <w:tab/>
-      </w:r>
-      <w:r>
-        <w:rPr>
-          <w:rFonts w:ascii="Times New Roman" w:hAnsi="Times New Roman" w:cs="Times New Roman"/>
-          <w:sz w:val="24"/>
-          <w:szCs w:val="24"/>
-        </w:rPr>
-        <w:tab/>
-      </w:r>
-      <w:r>
-        <w:rPr>
-          <w:rFonts w:ascii="Times New Roman" w:hAnsi="Times New Roman" w:cs="Times New Roman"/>
-          <w:sz w:val="24"/>
-          <w:szCs w:val="24"/>
-        </w:rPr>
-        <w:tab/>
-      </w:r>
-      <w:r>
-        <w:rPr>
-          <w:rFonts w:ascii="Times New Roman" w:hAnsi="Times New Roman" w:cs="Times New Roman"/>
-          <w:sz w:val="24"/>
-          <w:szCs w:val="24"/>
-        </w:rPr>
-        <w:tab/>
-      </w:r>
-      <w:r>
-        <w:rPr>
-          <w:rFonts w:ascii="Times New Roman" w:hAnsi="Times New Roman" w:cs="Times New Roman"/>
-          <w:sz w:val="24"/>
-          <w:szCs w:val="24"/>
-        </w:rPr>
-        <w:tab/>
-      </w:r>
-      <w:r>
-        <w:rPr>
-          <w:rFonts w:ascii="Times New Roman" w:hAnsi="Times New Roman" w:cs="Times New Roman"/>
-          <w:sz w:val="24"/>
-          <w:szCs w:val="24"/>
-        </w:rPr>
-        <w:tab/>
-        <w:t>__________________________</w:t>
+        <w:ind w:left="6237"/>
+        <w:jc w:val="center"/>
+        <w:rPr>
+          <w:rFonts w:ascii="Times New Roman" w:hAnsi="Times New Roman" w:cs="Times New Roman"/>
+          <w:sz w:val="24"/>
+          <w:szCs w:val="24"/>
+          <w:u w:val="single"/>
+        </w:rPr>
+      </w:pPr>
+      <w:r>
+        <w:rPr>
+          <w:rFonts w:ascii="Times New Roman" w:hAnsi="Times New Roman" w:cs="Times New Roman"/>
+          <w:sz w:val="24"/>
+          <w:szCs w:val="24"/>
+          <w:u w:val="single"/>
+        </w:rPr>
+        <w:t>${nama}</w:t>
       </w:r>
     </w:p>
     <w:p>
@@ -2229,12 +2208,11 @@
           <w:lang w:val="id-ID"/>
         </w:rPr>
         <w:tab/>
-        <w:t xml:space="preserve">:   </w:t>
-      </w:r>
-      <w:r>
-        <w:rPr>
-          <w:rFonts w:ascii="Times New Roman" w:hAnsi="Times New Roman" w:cs="Times New Roman"/>
-          <w:spacing w:val="36"/>
+        <w:t>:</w:t>
+      </w:r>
+      <w:r>
+        <w:rPr>
+          <w:rFonts w:ascii="Times New Roman" w:hAnsi="Times New Roman" w:cs="Times New Roman"/>
           <w:w w:val="125"/>
           <w:sz w:val="21"/>
           <w:szCs w:val="21"/>
@@ -2250,7 +2228,7 @@
           <w:szCs w:val="21"/>
           <w:lang w:val="id-ID"/>
         </w:rPr>
-        <w:t>…………………………………………</w:t>
+        <w:t>${</w:t>
       </w:r>
       <w:r>
         <w:rPr>
@@ -2258,8 +2236,19 @@
           <w:w w:val="125"/>
           <w:sz w:val="21"/>
           <w:szCs w:val="21"/>
-        </w:rPr>
-        <w:t>….</w:t>
+          <w:lang w:val="id-ID"/>
+        </w:rPr>
+        <w:t>nm_pemilik</w:t>
+      </w:r>
+      <w:r>
+        <w:rPr>
+          <w:rFonts w:ascii="Times New Roman" w:hAnsi="Times New Roman" w:cs="Times New Roman"/>
+          <w:w w:val="125"/>
+          <w:sz w:val="21"/>
+          <w:szCs w:val="21"/>
+          <w:lang w:val="id-ID"/>
+        </w:rPr>
+        <w:t>}</w:t>
       </w:r>
     </w:p>
     <w:p>
@@ -2296,12 +2285,11 @@
           <w:lang w:val="id-ID"/>
         </w:rPr>
         <w:tab/>
-        <w:t xml:space="preserve">:   </w:t>
-      </w:r>
-      <w:r>
-        <w:rPr>
-          <w:rFonts w:ascii="Times New Roman" w:hAnsi="Times New Roman" w:cs="Times New Roman"/>
-          <w:spacing w:val="36"/>
+        <w:t>:</w:t>
+      </w:r>
+      <w:r>
+        <w:rPr>
+          <w:rFonts w:ascii="Times New Roman" w:hAnsi="Times New Roman" w:cs="Times New Roman"/>
           <w:w w:val="125"/>
           <w:sz w:val="21"/>
           <w:szCs w:val="21"/>
@@ -2317,16 +2305,7 @@
           <w:szCs w:val="21"/>
           <w:lang w:val="id-ID"/>
         </w:rPr>
-        <w:t>…………………………………………</w:t>
-      </w:r>
-      <w:r>
-        <w:rPr>
-          <w:rFonts w:ascii="Times New Roman" w:hAnsi="Times New Roman" w:cs="Times New Roman"/>
-          <w:w w:val="125"/>
-          <w:sz w:val="21"/>
-          <w:szCs w:val="21"/>
-        </w:rPr>
-        <w:t>….</w:t>
+        <w:t>${umur_pemilik}</w:t>
       </w:r>
     </w:p>
     <w:p>
@@ -2363,37 +2342,17 @@
           <w:lang w:val="id-ID"/>
         </w:rPr>
         <w:tab/>
-        <w:t xml:space="preserve">:   </w:t>
-      </w:r>
-      <w:r>
-        <w:rPr>
-          <w:rFonts w:ascii="Times New Roman" w:hAnsi="Times New Roman" w:cs="Times New Roman"/>
-          <w:spacing w:val="36"/>
+        <w:t>:</w:t>
+      </w:r>
+      <w:r>
+        <w:rPr>
+          <w:rFonts w:ascii="Times New Roman" w:hAnsi="Times New Roman" w:cs="Times New Roman"/>
           <w:w w:val="125"/>
           <w:sz w:val="21"/>
           <w:szCs w:val="21"/>
           <w:lang w:val="id-ID"/>
         </w:rPr>
-        <w:t xml:space="preserve"> </w:t>
-      </w:r>
-      <w:r>
-        <w:rPr>
-          <w:rFonts w:ascii="Times New Roman" w:hAnsi="Times New Roman" w:cs="Times New Roman"/>
-          <w:w w:val="125"/>
-          <w:sz w:val="21"/>
-          <w:szCs w:val="21"/>
-          <w:lang w:val="id-ID"/>
-        </w:rPr>
-        <w:t>…………………………………………</w:t>
-      </w:r>
-      <w:r>
-        <w:rPr>
-          <w:rFonts w:ascii="Times New Roman" w:hAnsi="Times New Roman" w:cs="Times New Roman"/>
-          <w:w w:val="125"/>
-          <w:sz w:val="21"/>
-          <w:szCs w:val="21"/>
-        </w:rPr>
-        <w:t>….</w:t>
+        <w:t xml:space="preserve"> ${nik_pemilik}</w:t>
       </w:r>
     </w:p>
     <w:p>
@@ -2439,18 +2398,17 @@
           <w:szCs w:val="21"/>
           <w:lang w:val="id-ID"/>
         </w:rPr>
-        <w:t xml:space="preserve">:   </w:t>
-      </w:r>
-      <w:r>
-        <w:rPr>
-          <w:rFonts w:ascii="Times New Roman" w:hAnsi="Times New Roman" w:cs="Times New Roman"/>
-          <w:spacing w:val="36"/>
+        <w:t xml:space="preserve">: </w:t>
+      </w:r>
+      <w:r>
+        <w:rPr>
+          <w:rFonts w:ascii="Times New Roman" w:hAnsi="Times New Roman" w:cs="Times New Roman"/>
           <w:w w:val="125"/>
           <w:sz w:val="21"/>
           <w:szCs w:val="21"/>
           <w:lang w:val="id-ID"/>
         </w:rPr>
-        <w:t xml:space="preserve"> </w:t>
+        <w:t>${</w:t>
       </w:r>
       <w:r>
         <w:rPr>
@@ -2460,7 +2418,7 @@
           <w:szCs w:val="21"/>
           <w:lang w:val="id-ID"/>
         </w:rPr>
-        <w:t>…………………………………………</w:t>
+        <w:t>pekerjaan_pemilik</w:t>
       </w:r>
       <w:r>
         <w:rPr>
@@ -2468,8 +2426,9 @@
           <w:w w:val="125"/>
           <w:sz w:val="21"/>
           <w:szCs w:val="21"/>
-        </w:rPr>
-        <w:t>….</w:t>
+          <w:lang w:val="id-ID"/>
+        </w:rPr>
+        <w:t>}</w:t>
       </w:r>
     </w:p>
     <w:p>
@@ -2482,8 +2441,10 @@
         <w:ind w:left="226" w:right="-26"/>
         <w:rPr>
           <w:rFonts w:ascii="Times New Roman" w:hAnsi="Times New Roman" w:cs="Times New Roman"/>
-          <w:sz w:val="21"/>
-          <w:szCs w:val="21"/>
+          <w:w w:val="135"/>
+          <w:sz w:val="21"/>
+          <w:szCs w:val="21"/>
+          <w:lang w:val="id-ID"/>
         </w:rPr>
       </w:pPr>
       <w:r>
@@ -2505,7 +2466,37 @@
           <w:lang w:val="id-ID"/>
         </w:rPr>
         <w:tab/>
-        <w:t xml:space="preserve">:   </w:t>
+        <w:t xml:space="preserve">: </w:t>
+      </w:r>
+      <w:r>
+        <w:rPr>
+          <w:rFonts w:ascii="Times New Roman" w:hAnsi="Times New Roman" w:cs="Times New Roman"/>
+          <w:w w:val="125"/>
+          <w:sz w:val="21"/>
+          <w:szCs w:val="21"/>
+          <w:lang w:val="id-ID"/>
+        </w:rPr>
+        <w:t>${alamat_pemilik}</w:t>
+      </w:r>
+      <w:r>
+        <w:rPr>
+          <w:rFonts w:ascii="Times New Roman" w:hAnsi="Times New Roman" w:cs="Times New Roman"/>
+          <w:w w:val="125"/>
+          <w:sz w:val="21"/>
+          <w:szCs w:val="21"/>
+          <w:lang w:val="id-ID"/>
+        </w:rPr>
+        <w:tab/>
+      </w:r>
+      <w:r>
+        <w:rPr>
+          <w:rFonts w:ascii="Times New Roman" w:hAnsi="Times New Roman" w:cs="Times New Roman"/>
+          <w:w w:val="125"/>
+          <w:sz w:val="21"/>
+          <w:szCs w:val="21"/>
+          <w:lang w:val="id-ID"/>
+        </w:rPr>
+        <w:t xml:space="preserve">  </w:t>
       </w:r>
       <w:r>
         <w:rPr>
@@ -2517,25 +2508,6 @@
           <w:lang w:val="id-ID"/>
         </w:rPr>
         <w:t xml:space="preserve"> </w:t>
-      </w:r>
-      <w:r>
-        <w:rPr>
-          <w:rFonts w:ascii="Times New Roman" w:hAnsi="Times New Roman" w:cs="Times New Roman"/>
-          <w:w w:val="125"/>
-          <w:sz w:val="21"/>
-          <w:szCs w:val="21"/>
-          <w:lang w:val="id-ID"/>
-        </w:rPr>
-        <w:t>…………………………………………</w:t>
-      </w:r>
-      <w:r>
-        <w:rPr>
-          <w:rFonts w:ascii="Times New Roman" w:hAnsi="Times New Roman" w:cs="Times New Roman"/>
-          <w:w w:val="125"/>
-          <w:sz w:val="21"/>
-          <w:szCs w:val="21"/>
-        </w:rPr>
-        <w:t>….</w:t>
       </w:r>
     </w:p>
     <w:p>
@@ -2550,25 +2522,6 @@
           <w:lang w:val="id-ID"/>
         </w:rPr>
       </w:pPr>
-      <w:r>
-        <w:rPr>
-          <w:rFonts w:ascii="Times New Roman" w:hAnsi="Times New Roman" w:cs="Times New Roman"/>
-          <w:w w:val="135"/>
-          <w:sz w:val="21"/>
-          <w:szCs w:val="21"/>
-        </w:rPr>
-        <w:t xml:space="preserve">   </w:t>
-      </w:r>
-      <w:r>
-        <w:rPr>
-          <w:rFonts w:ascii="Times New Roman" w:hAnsi="Times New Roman" w:cs="Times New Roman"/>
-          <w:w w:val="135"/>
-          <w:sz w:val="21"/>
-          <w:szCs w:val="21"/>
-          <w:lang w:val="id-ID"/>
-        </w:rPr>
-        <w:t>…………………………………………</w:t>
-      </w:r>
     </w:p>
     <w:p>
       <w:pPr>
@@ -2582,7 +2535,55 @@
         <w:rPr>
           <w:rFonts w:ascii="Times New Roman" w:hAnsi="Times New Roman" w:cs="Times New Roman"/>
         </w:rPr>
-        <w:t>Adalah pemilik tanah Kohir No. …. Persil ………...... Kelas …… seluas ± …………… m2 yang</w:t>
+        <w:t>Adalah pemilik tanah Kohir No.</w:t>
+      </w:r>
+      <w:r>
+        <w:rPr>
+          <w:rFonts w:ascii="Times New Roman" w:hAnsi="Times New Roman" w:cs="Times New Roman"/>
+        </w:rPr>
+        <w:t xml:space="preserve"> ${kohir}</w:t>
+      </w:r>
+      <w:r>
+        <w:rPr>
+          <w:rFonts w:ascii="Times New Roman" w:hAnsi="Times New Roman" w:cs="Times New Roman"/>
+        </w:rPr>
+        <w:t xml:space="preserve"> Persil </w:t>
+      </w:r>
+      <w:r>
+        <w:rPr>
+          <w:rFonts w:ascii="Times New Roman" w:hAnsi="Times New Roman" w:cs="Times New Roman"/>
+        </w:rPr>
+        <w:t>${persil}</w:t>
+      </w:r>
+      <w:r>
+        <w:rPr>
+          <w:rFonts w:ascii="Times New Roman" w:hAnsi="Times New Roman" w:cs="Times New Roman"/>
+        </w:rPr>
+        <w:t xml:space="preserve"> Kelas </w:t>
+      </w:r>
+      <w:r>
+        <w:rPr>
+          <w:rFonts w:ascii="Times New Roman" w:hAnsi="Times New Roman" w:cs="Times New Roman"/>
+        </w:rPr>
+        <w:t>${kelas}</w:t>
+      </w:r>
+      <w:r>
+        <w:rPr>
+          <w:rFonts w:ascii="Times New Roman" w:hAnsi="Times New Roman" w:cs="Times New Roman"/>
+        </w:rPr>
+        <w:t xml:space="preserve"> seluas ± </w:t>
+      </w:r>
+      <w:r>
+        <w:rPr>
+          <w:rFonts w:ascii="Times New Roman" w:hAnsi="Times New Roman" w:cs="Times New Roman"/>
+        </w:rPr>
+        <w:t>${luas}</w:t>
+      </w:r>
+      <w:r>
+        <w:rPr>
+          <w:rFonts w:ascii="Times New Roman" w:hAnsi="Times New Roman" w:cs="Times New Roman"/>
+        </w:rPr>
+        <w:t xml:space="preserve"> m2 yang</w:t>
       </w:r>
       <w:r>
         <w:rPr>
@@ -2620,54 +2621,99 @@
       <w:r>
         <w:rPr>
           <w:rFonts w:ascii="Times New Roman" w:hAnsi="Times New Roman" w:cs="Times New Roman"/>
-        </w:rPr>
-        <w:t>Blok………</w:t>
-      </w:r>
-      <w:r>
-        <w:rPr>
-          <w:rFonts w:ascii="Times New Roman" w:hAnsi="Times New Roman" w:cs="Times New Roman"/>
           <w:lang w:val="en-ID"/>
         </w:rPr>
-        <w:t xml:space="preserve">…… </w:t>
-      </w:r>
-      <w:r>
-        <w:rPr>
-          <w:rFonts w:ascii="Times New Roman" w:hAnsi="Times New Roman" w:cs="Times New Roman"/>
-        </w:rPr>
-        <w:t>Desa/Kelurahan.....................…</w:t>
-      </w:r>
+        <w:t>${</w:t>
+      </w:r>
+      <w:proofErr w:type="spellStart"/>
       <w:r>
         <w:rPr>
           <w:rFonts w:ascii="Times New Roman" w:hAnsi="Times New Roman" w:cs="Times New Roman"/>
           <w:lang w:val="en-ID"/>
         </w:rPr>
-        <w:t xml:space="preserve"> </w:t>
-      </w:r>
-      <w:r>
-        <w:rPr>
-          <w:rFonts w:ascii="Times New Roman" w:hAnsi="Times New Roman" w:cs="Times New Roman"/>
-        </w:rPr>
-        <w:t>Kecamatan.…………………Kabupaten</w:t>
-      </w:r>
+        <w:t>alamat_tanah</w:t>
+      </w:r>
+      <w:proofErr w:type="spellEnd"/>
       <w:r>
         <w:rPr>
           <w:rFonts w:ascii="Times New Roman" w:hAnsi="Times New Roman" w:cs="Times New Roman"/>
           <w:lang w:val="en-ID"/>
         </w:rPr>
+        <w:t>}</w:t>
+      </w:r>
+      <w:r>
+        <w:rPr>
+          <w:rFonts w:ascii="Times New Roman" w:hAnsi="Times New Roman" w:cs="Times New Roman"/>
+        </w:rPr>
+        <w:t xml:space="preserve"> </w:t>
+      </w:r>
+      <w:r>
+        <w:rPr>
+          <w:rFonts w:ascii="Times New Roman" w:hAnsi="Times New Roman" w:cs="Times New Roman"/>
+        </w:rPr>
+        <w:t>Desa/Kelurahan</w:t>
+      </w:r>
+      <w:r>
+        <w:rPr>
+          <w:rFonts w:ascii="Times New Roman" w:hAnsi="Times New Roman" w:cs="Times New Roman"/>
+        </w:rPr>
+        <w:t xml:space="preserve"> ${kelurahan}</w:t>
+      </w:r>
+      <w:r>
+        <w:rPr>
+          <w:rFonts w:ascii="Times New Roman" w:hAnsi="Times New Roman" w:cs="Times New Roman"/>
+          <w:lang w:val="en-ID"/>
+        </w:rPr>
+        <w:t xml:space="preserve"> </w:t>
+      </w:r>
+      <w:r>
+        <w:rPr>
+          <w:rFonts w:ascii="Times New Roman" w:hAnsi="Times New Roman" w:cs="Times New Roman"/>
+        </w:rPr>
+        <w:t>Kecamatan</w:t>
+      </w:r>
+      <w:r>
+        <w:rPr>
+          <w:rFonts w:ascii="Times New Roman" w:hAnsi="Times New Roman" w:cs="Times New Roman"/>
+        </w:rPr>
+        <w:t xml:space="preserve"> ${kecamatan} </w:t>
+      </w:r>
+      <w:r>
+        <w:rPr>
+          <w:rFonts w:ascii="Times New Roman" w:hAnsi="Times New Roman" w:cs="Times New Roman"/>
+        </w:rPr>
+        <w:t>Kabupaten</w:t>
+      </w:r>
+      <w:r>
+        <w:rPr>
+          <w:rFonts w:ascii="Times New Roman" w:hAnsi="Times New Roman" w:cs="Times New Roman"/>
+          <w:lang w:val="en-ID"/>
+        </w:rPr>
         <w:t xml:space="preserve"> Banjar b</w:t>
       </w:r>
       <w:r>
         <w:rPr>
           <w:rFonts w:ascii="Times New Roman" w:hAnsi="Times New Roman" w:cs="Times New Roman"/>
         </w:rPr>
-        <w:t>erdasarkan………............…</w:t>
-      </w:r>
-      <w:r>
-        <w:rPr>
-          <w:rFonts w:ascii="Times New Roman" w:hAnsi="Times New Roman" w:cs="Times New Roman"/>
-          <w:lang w:val="en-ID"/>
-        </w:rPr>
-        <w:t>……………………………………………………………………………………</w:t>
+        <w:t>erdasarkan</w:t>
+      </w:r>
+      <w:r>
+        <w:rPr>
+          <w:rFonts w:ascii="Times New Roman" w:hAnsi="Times New Roman" w:cs="Times New Roman"/>
+        </w:rPr>
+        <w:t xml:space="preserve"> ${</w:t>
+      </w:r>
+      <w:r>
+        <w:rPr>
+          <w:rFonts w:ascii="Times New Roman" w:hAnsi="Times New Roman" w:cs="Times New Roman"/>
+        </w:rPr>
+        <w:t>alas_hak</w:t>
+      </w:r>
+      <w:r>
+        <w:rPr>
+          <w:rFonts w:ascii="Times New Roman" w:hAnsi="Times New Roman" w:cs="Times New Roman"/>
+        </w:rPr>
+        <w:t>}</w:t>
       </w:r>
     </w:p>
     <w:p>
@@ -3888,7 +3934,27 @@
                 <w:szCs w:val="21"/>
                 <w:lang w:val="id-ID"/>
               </w:rPr>
-              <w:t>(…………………………....)</w:t>
+              <w:t>(</w:t>
+            </w:r>
+            <w:r>
+              <w:rPr>
+                <w:rFonts w:ascii="Times New Roman" w:hAnsi="Times New Roman" w:cs="Times New Roman"/>
+                <w:w w:val="130"/>
+                <w:sz w:val="21"/>
+                <w:szCs w:val="21"/>
+                <w:lang w:val="id-ID"/>
+              </w:rPr>
+              <w:t>${utara}</w:t>
+            </w:r>
+            <w:r>
+              <w:rPr>
+                <w:rFonts w:ascii="Times New Roman" w:hAnsi="Times New Roman" w:cs="Times New Roman"/>
+                <w:w w:val="130"/>
+                <w:sz w:val="21"/>
+                <w:szCs w:val="21"/>
+                <w:lang w:val="id-ID"/>
+              </w:rPr>
+              <w:t>)</w:t>
             </w:r>
             <w:r>
               <w:rPr>
@@ -3998,7 +4064,27 @@
                 <w:szCs w:val="21"/>
                 <w:lang w:val="id-ID"/>
               </w:rPr>
-              <w:t>(…………………………....)</w:t>
+              <w:t>(</w:t>
+            </w:r>
+            <w:r>
+              <w:rPr>
+                <w:rFonts w:ascii="Times New Roman" w:hAnsi="Times New Roman" w:cs="Times New Roman"/>
+                <w:w w:val="130"/>
+                <w:sz w:val="21"/>
+                <w:szCs w:val="21"/>
+                <w:lang w:val="id-ID"/>
+              </w:rPr>
+              <w:t>${timur}</w:t>
+            </w:r>
+            <w:r>
+              <w:rPr>
+                <w:rFonts w:ascii="Times New Roman" w:hAnsi="Times New Roman" w:cs="Times New Roman"/>
+                <w:w w:val="130"/>
+                <w:sz w:val="21"/>
+                <w:szCs w:val="21"/>
+                <w:lang w:val="id-ID"/>
+              </w:rPr>
+              <w:t>)</w:t>
             </w:r>
             <w:r>
               <w:rPr>
@@ -4108,7 +4194,27 @@
                 <w:szCs w:val="21"/>
                 <w:lang w:val="id-ID"/>
               </w:rPr>
-              <w:t>(…………………………....)</w:t>
+              <w:t>(</w:t>
+            </w:r>
+            <w:r>
+              <w:rPr>
+                <w:rFonts w:ascii="Times New Roman" w:hAnsi="Times New Roman" w:cs="Times New Roman"/>
+                <w:w w:val="130"/>
+                <w:sz w:val="21"/>
+                <w:szCs w:val="21"/>
+                <w:lang w:val="id-ID"/>
+              </w:rPr>
+              <w:t>${selatan}</w:t>
+            </w:r>
+            <w:r>
+              <w:rPr>
+                <w:rFonts w:ascii="Times New Roman" w:hAnsi="Times New Roman" w:cs="Times New Roman"/>
+                <w:w w:val="130"/>
+                <w:sz w:val="21"/>
+                <w:szCs w:val="21"/>
+                <w:lang w:val="id-ID"/>
+              </w:rPr>
+              <w:t>)</w:t>
             </w:r>
             <w:r>
               <w:rPr>
@@ -4217,7 +4323,27 @@
                 <w:szCs w:val="21"/>
                 <w:lang w:val="id-ID"/>
               </w:rPr>
-              <w:t>(…………………………....)</w:t>
+              <w:t>(</w:t>
+            </w:r>
+            <w:r>
+              <w:rPr>
+                <w:rFonts w:ascii="Times New Roman" w:hAnsi="Times New Roman" w:cs="Times New Roman"/>
+                <w:w w:val="130"/>
+                <w:sz w:val="21"/>
+                <w:szCs w:val="21"/>
+                <w:lang w:val="id-ID"/>
+              </w:rPr>
+              <w:t>${barat}</w:t>
+            </w:r>
+            <w:r>
+              <w:rPr>
+                <w:rFonts w:ascii="Times New Roman" w:hAnsi="Times New Roman" w:cs="Times New Roman"/>
+                <w:w w:val="130"/>
+                <w:sz w:val="21"/>
+                <w:szCs w:val="21"/>
+                <w:lang w:val="id-ID"/>
+              </w:rPr>
+              <w:t>)</w:t>
             </w:r>
           </w:p>
         </w:tc>
@@ -4594,7 +4720,27 @@
                 <w:szCs w:val="21"/>
                 <w:lang w:val="id-ID"/>
               </w:rPr>
-              <w:t>………………………………</w:t>
+              <w:t>${</w:t>
+            </w:r>
+            <w:r>
+              <w:rPr>
+                <w:rFonts w:ascii="Times New Roman" w:hAnsi="Times New Roman" w:cs="Times New Roman"/>
+                <w:w w:val="135"/>
+                <w:sz w:val="21"/>
+                <w:szCs w:val="21"/>
+                <w:lang w:val="id-ID"/>
+              </w:rPr>
+              <w:t>nm</w:t>
+            </w:r>
+            <w:r>
+              <w:rPr>
+                <w:rFonts w:ascii="Times New Roman" w:hAnsi="Times New Roman" w:cs="Times New Roman"/>
+                <w:w w:val="135"/>
+                <w:sz w:val="21"/>
+                <w:szCs w:val="21"/>
+                <w:lang w:val="id-ID"/>
+              </w:rPr>
+              <w:t>_pemilik}</w:t>
             </w:r>
           </w:p>
         </w:tc>
@@ -5706,7 +5852,7 @@
           </mc:Choice>
           <mc:Fallback>
             <w:pict>
-              <v:rect w14:anchorId="73DE83CD" id="Rectangle 2" o:spid="_x0000_s1026" style="position:absolute;margin-left:14.65pt;margin-top:4.65pt;width:504.8pt;height:120.9pt;z-index:251661312;visibility:visible;mso-wrap-style:square;mso-width-percent:0;mso-height-percent:0;mso-wrap-distance-left:9pt;mso-wrap-distance-top:0;mso-wrap-distance-right:9pt;mso-wrap-distance-bottom:0;mso-position-horizontal:absolute;mso-position-horizontal-relative:margin;mso-position-vertical:absolute;mso-position-vertical-relative:text;mso-width-percent:0;mso-height-percent:0;mso-width-relative:margin;mso-height-relative:margin;v-text-anchor:middle" o:gfxdata="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" filled="f" strokeweight=".25pt">
+              <v:rect w14:anchorId="24BEA2C6" id="Rectangle 2" o:spid="_x0000_s1026" style="position:absolute;margin-left:14.65pt;margin-top:4.65pt;width:504.8pt;height:120.9pt;z-index:251661312;visibility:visible;mso-wrap-style:square;mso-width-percent:0;mso-height-percent:0;mso-wrap-distance-left:9pt;mso-wrap-distance-top:0;mso-wrap-distance-right:9pt;mso-wrap-distance-bottom:0;mso-position-horizontal:absolute;mso-position-horizontal-relative:margin;mso-position-vertical:absolute;mso-position-vertical-relative:text;mso-width-percent:0;mso-height-percent:0;mso-width-relative:margin;mso-height-relative:margin;v-text-anchor:middle" o:gfxdata="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" filled="f" strokeweight=".25pt">
                 <v:path arrowok="t"/>
                 <w10:wrap anchorx="margin"/>
               </v:rect>
@@ -6255,6 +6401,14 @@
         </w:rPr>
         <w:t>:</w:t>
       </w:r>
+      <w:r>
+        <w:rPr>
+          <w:rFonts w:ascii="Times New Roman" w:hAnsi="Times New Roman" w:cs="Times New Roman"/>
+          <w:sz w:val="24"/>
+          <w:szCs w:val="24"/>
+        </w:rPr>
+        <w:t xml:space="preserve"> ${nama}</w:t>
+      </w:r>
     </w:p>
     <w:p>
       <w:pPr>
@@ -6335,6 +6489,32 @@
         </w:rPr>
         <w:t>:</w:t>
       </w:r>
+      <w:r>
+        <w:rPr>
+          <w:rFonts w:ascii="Times New Roman" w:hAnsi="Times New Roman" w:cs="Times New Roman"/>
+          <w:sz w:val="24"/>
+          <w:szCs w:val="24"/>
+        </w:rPr>
+        <w:t xml:space="preserve"> ${</w:t>
+      </w:r>
+      <w:proofErr w:type="spellStart"/>
+      <w:r>
+        <w:rPr>
+          <w:rFonts w:ascii="Times New Roman" w:hAnsi="Times New Roman" w:cs="Times New Roman"/>
+          <w:sz w:val="24"/>
+          <w:szCs w:val="24"/>
+        </w:rPr>
+        <w:t>alamat</w:t>
+      </w:r>
+      <w:proofErr w:type="spellEnd"/>
+      <w:r>
+        <w:rPr>
+          <w:rFonts w:ascii="Times New Roman" w:hAnsi="Times New Roman" w:cs="Times New Roman"/>
+          <w:sz w:val="24"/>
+          <w:szCs w:val="24"/>
+        </w:rPr>
+        <w:t>}</w:t>
+      </w:r>
     </w:p>
     <w:p>
       <w:pPr>
@@ -6434,6 +6614,32 @@
         </w:rPr>
         <w:t>:</w:t>
       </w:r>
+      <w:r>
+        <w:rPr>
+          <w:rFonts w:ascii="Times New Roman" w:hAnsi="Times New Roman" w:cs="Times New Roman"/>
+          <w:sz w:val="24"/>
+          <w:szCs w:val="24"/>
+        </w:rPr>
+        <w:t xml:space="preserve"> ${</w:t>
+      </w:r>
+      <w:proofErr w:type="spellStart"/>
+      <w:r>
+        <w:rPr>
+          <w:rFonts w:ascii="Times New Roman" w:hAnsi="Times New Roman" w:cs="Times New Roman"/>
+          <w:sz w:val="24"/>
+          <w:szCs w:val="24"/>
+        </w:rPr>
+        <w:t>nama_kuasa</w:t>
+      </w:r>
+      <w:proofErr w:type="spellEnd"/>
+      <w:r>
+        <w:rPr>
+          <w:rFonts w:ascii="Times New Roman" w:hAnsi="Times New Roman" w:cs="Times New Roman"/>
+          <w:sz w:val="24"/>
+          <w:szCs w:val="24"/>
+        </w:rPr>
+        <w:t>}</w:t>
+      </w:r>
     </w:p>
     <w:p>
       <w:pPr>
@@ -6697,6 +6903,32 @@
         </w:rPr>
         <w:t>:</w:t>
       </w:r>
+      <w:r>
+        <w:rPr>
+          <w:rFonts w:ascii="Times New Roman" w:hAnsi="Times New Roman" w:cs="Times New Roman"/>
+          <w:sz w:val="24"/>
+          <w:szCs w:val="24"/>
+        </w:rPr>
+        <w:t xml:space="preserve"> ${</w:t>
+      </w:r>
+      <w:proofErr w:type="spellStart"/>
+      <w:r>
+        <w:rPr>
+          <w:rFonts w:ascii="Times New Roman" w:hAnsi="Times New Roman" w:cs="Times New Roman"/>
+          <w:sz w:val="24"/>
+          <w:szCs w:val="24"/>
+        </w:rPr>
+        <w:t>luas</w:t>
+      </w:r>
+      <w:proofErr w:type="spellEnd"/>
+      <w:r>
+        <w:rPr>
+          <w:rFonts w:ascii="Times New Roman" w:hAnsi="Times New Roman" w:cs="Times New Roman"/>
+          <w:sz w:val="24"/>
+          <w:szCs w:val="24"/>
+        </w:rPr>
+        <w:t>}</w:t>
+      </w:r>
     </w:p>
     <w:p>
       <w:pPr>
@@ -6841,6 +7073,40 @@
         </w:rPr>
         <w:t>:</w:t>
       </w:r>
+      <w:r>
+        <w:rPr>
+          <w:rFonts w:ascii="Times New Roman" w:hAnsi="Times New Roman" w:cs="Times New Roman"/>
+          <w:sz w:val="24"/>
+          <w:szCs w:val="24"/>
+        </w:rPr>
+        <w:t xml:space="preserve"> ${</w:t>
+      </w:r>
+      <w:proofErr w:type="spellStart"/>
+      <w:r>
+        <w:rPr>
+          <w:rFonts w:ascii="Times New Roman" w:hAnsi="Times New Roman" w:cs="Times New Roman"/>
+          <w:sz w:val="24"/>
+          <w:szCs w:val="24"/>
+        </w:rPr>
+        <w:t>alamat</w:t>
+      </w:r>
+      <w:r>
+        <w:rPr>
+          <w:rFonts w:ascii="Times New Roman" w:hAnsi="Times New Roman" w:cs="Times New Roman"/>
+          <w:sz w:val="24"/>
+          <w:szCs w:val="24"/>
+        </w:rPr>
+        <w:t>_tanah</w:t>
+      </w:r>
+      <w:proofErr w:type="spellEnd"/>
+      <w:r>
+        <w:rPr>
+          <w:rFonts w:ascii="Times New Roman" w:hAnsi="Times New Roman" w:cs="Times New Roman"/>
+          <w:sz w:val="24"/>
+          <w:szCs w:val="24"/>
+        </w:rPr>
+        <w:t>}</w:t>
+      </w:r>
     </w:p>
     <w:p>
       <w:pPr>
@@ -6904,6 +7170,32 @@
         </w:rPr>
         <w:t>:</w:t>
       </w:r>
+      <w:r>
+        <w:rPr>
+          <w:rFonts w:ascii="Times New Roman" w:hAnsi="Times New Roman" w:cs="Times New Roman"/>
+          <w:sz w:val="24"/>
+          <w:szCs w:val="24"/>
+        </w:rPr>
+        <w:t xml:space="preserve"> ${</w:t>
+      </w:r>
+      <w:proofErr w:type="spellStart"/>
+      <w:r>
+        <w:rPr>
+          <w:rFonts w:ascii="Times New Roman" w:hAnsi="Times New Roman" w:cs="Times New Roman"/>
+          <w:sz w:val="24"/>
+          <w:szCs w:val="24"/>
+        </w:rPr>
+        <w:t>kelurahan</w:t>
+      </w:r>
+      <w:proofErr w:type="spellEnd"/>
+      <w:r>
+        <w:rPr>
+          <w:rFonts w:ascii="Times New Roman" w:hAnsi="Times New Roman" w:cs="Times New Roman"/>
+          <w:sz w:val="24"/>
+          <w:szCs w:val="24"/>
+        </w:rPr>
+        <w:t>}</w:t>
+      </w:r>
     </w:p>
     <w:p>
       <w:pPr>
@@ -6968,6 +7260,32 @@
         </w:rPr>
         <w:t>:</w:t>
       </w:r>
+      <w:r>
+        <w:rPr>
+          <w:rFonts w:ascii="Times New Roman" w:hAnsi="Times New Roman" w:cs="Times New Roman"/>
+          <w:sz w:val="24"/>
+          <w:szCs w:val="24"/>
+        </w:rPr>
+        <w:t xml:space="preserve"> ${</w:t>
+      </w:r>
+      <w:proofErr w:type="spellStart"/>
+      <w:r>
+        <w:rPr>
+          <w:rFonts w:ascii="Times New Roman" w:hAnsi="Times New Roman" w:cs="Times New Roman"/>
+          <w:sz w:val="24"/>
+          <w:szCs w:val="24"/>
+        </w:rPr>
+        <w:t>kecamatan</w:t>
+      </w:r>
+      <w:proofErr w:type="spellEnd"/>
+      <w:r>
+        <w:rPr>
+          <w:rFonts w:ascii="Times New Roman" w:hAnsi="Times New Roman" w:cs="Times New Roman"/>
+          <w:sz w:val="24"/>
+          <w:szCs w:val="24"/>
+        </w:rPr>
+        <w:t>}</w:t>
+      </w:r>
     </w:p>
     <w:p>
       <w:pPr>
@@ -7103,6 +7421,32 @@
         </w:rPr>
         <w:t>:</w:t>
       </w:r>
+      <w:r>
+        <w:rPr>
+          <w:rFonts w:ascii="Times New Roman" w:hAnsi="Times New Roman" w:cs="Times New Roman"/>
+          <w:sz w:val="24"/>
+          <w:szCs w:val="24"/>
+        </w:rPr>
+        <w:t xml:space="preserve"> ${</w:t>
+      </w:r>
+      <w:proofErr w:type="spellStart"/>
+      <w:r>
+        <w:rPr>
+          <w:rFonts w:ascii="Times New Roman" w:hAnsi="Times New Roman" w:cs="Times New Roman"/>
+          <w:sz w:val="24"/>
+          <w:szCs w:val="24"/>
+        </w:rPr>
+        <w:t>jenis_hak</w:t>
+      </w:r>
+      <w:proofErr w:type="spellEnd"/>
+      <w:r>
+        <w:rPr>
+          <w:rFonts w:ascii="Times New Roman" w:hAnsi="Times New Roman" w:cs="Times New Roman"/>
+          <w:sz w:val="24"/>
+          <w:szCs w:val="24"/>
+        </w:rPr>
+        <w:t>}</w:t>
+      </w:r>
     </w:p>
     <w:p>
       <w:pPr>
@@ -7185,6 +7529,32 @@
         </w:rPr>
         <w:t>:</w:t>
       </w:r>
+      <w:r>
+        <w:rPr>
+          <w:rFonts w:ascii="Times New Roman" w:hAnsi="Times New Roman" w:cs="Times New Roman"/>
+          <w:sz w:val="24"/>
+          <w:szCs w:val="24"/>
+        </w:rPr>
+        <w:t xml:space="preserve"> ${</w:t>
+      </w:r>
+      <w:proofErr w:type="spellStart"/>
+      <w:r>
+        <w:rPr>
+          <w:rFonts w:ascii="Times New Roman" w:hAnsi="Times New Roman" w:cs="Times New Roman"/>
+          <w:sz w:val="24"/>
+          <w:szCs w:val="24"/>
+        </w:rPr>
+        <w:t>penggunaan_tanah</w:t>
+      </w:r>
+      <w:proofErr w:type="spellEnd"/>
+      <w:r>
+        <w:rPr>
+          <w:rFonts w:ascii="Times New Roman" w:hAnsi="Times New Roman" w:cs="Times New Roman"/>
+          <w:sz w:val="24"/>
+          <w:szCs w:val="24"/>
+        </w:rPr>
+        <w:t>}</w:t>
+      </w:r>
     </w:p>
     <w:p>
       <w:pPr>
@@ -7256,6 +7626,32 @@
           <w:szCs w:val="24"/>
         </w:rPr>
         <w:t>:</w:t>
+      </w:r>
+      <w:r>
+        <w:rPr>
+          <w:rFonts w:ascii="Times New Roman" w:hAnsi="Times New Roman" w:cs="Times New Roman"/>
+          <w:sz w:val="24"/>
+          <w:szCs w:val="24"/>
+        </w:rPr>
+        <w:t xml:space="preserve"> ${</w:t>
+      </w:r>
+      <w:proofErr w:type="spellStart"/>
+      <w:r>
+        <w:rPr>
+          <w:rFonts w:ascii="Times New Roman" w:hAnsi="Times New Roman" w:cs="Times New Roman"/>
+          <w:sz w:val="24"/>
+          <w:szCs w:val="24"/>
+        </w:rPr>
+        <w:t>rencana_penggunaan_tanah</w:t>
+      </w:r>
+      <w:proofErr w:type="spellEnd"/>
+      <w:r>
+        <w:rPr>
+          <w:rFonts w:ascii="Times New Roman" w:hAnsi="Times New Roman" w:cs="Times New Roman"/>
+          <w:sz w:val="24"/>
+          <w:szCs w:val="24"/>
+        </w:rPr>
+        <w:t>}</w:t>
       </w:r>
     </w:p>
     <w:p>
@@ -7764,38 +8160,34 @@
     <w:p>
       <w:pPr>
         <w:pStyle w:val="ListParagraph"/>
-        <w:ind w:left="284" w:firstLine="6976"/>
-        <w:rPr>
-          <w:rFonts w:ascii="Arial" w:hAnsi="Arial" w:cs="Arial"/>
-          <w:sz w:val="24"/>
-          <w:lang w:val="en-ID"/>
-        </w:rPr>
-      </w:pPr>
-      <w:r>
+        <w:ind w:left="284" w:firstLine="7513"/>
         <w:rPr>
           <w:rFonts w:ascii="Arial" w:hAnsi="Arial" w:cs="Arial"/>
           <w:sz w:val="28"/>
           <w:szCs w:val="24"/>
+        </w:rPr>
+      </w:pPr>
+    </w:p>
+    <w:p>
+      <w:pPr>
+        <w:pStyle w:val="ListParagraph"/>
+        <w:ind w:left="284" w:firstLine="6976"/>
+        <w:jc w:val="center"/>
+        <w:rPr>
+          <w:rFonts w:ascii="Times New Roman" w:hAnsi="Times New Roman" w:cs="Times New Roman"/>
+          <w:sz w:val="24"/>
+          <w:u w:val="single"/>
           <w:lang w:val="en-ID"/>
         </w:rPr>
-        <w:t>...</w:t>
-      </w:r>
-      <w:r>
-        <w:rPr>
-          <w:rFonts w:ascii="Arial" w:hAnsi="Arial" w:cs="Arial"/>
-          <w:sz w:val="28"/>
-          <w:szCs w:val="24"/>
-        </w:rPr>
-        <w:t>………………</w:t>
-      </w:r>
-      <w:r>
-        <w:rPr>
-          <w:rFonts w:ascii="Arial" w:hAnsi="Arial" w:cs="Arial"/>
-          <w:sz w:val="28"/>
-          <w:szCs w:val="24"/>
+      </w:pPr>
+      <w:r>
+        <w:rPr>
+          <w:rFonts w:ascii="Times New Roman" w:hAnsi="Times New Roman" w:cs="Times New Roman"/>
+          <w:sz w:val="24"/>
+          <w:u w:val="single"/>
           <w:lang w:val="en-ID"/>
         </w:rPr>
-        <w:t>……</w:t>
+        <w:t>${nama}</w:t>
       </w:r>
     </w:p>
     <w:p>
@@ -8970,6 +9362,22 @@
       <w:lang w:val="id-ID"/>
     </w:rPr>
   </w:style>
+  <w:style w:type="table" w:styleId="TableGrid">
+    <w:name w:val="Table Grid"/>
+    <w:basedOn w:val="TableNormal"/>
+    <w:uiPriority w:val="39"/>
+    <w:rsid w:val="00A0527F"/>
+    <w:tblPr>
+      <w:tblBorders>
+        <w:top w:val="single" w:sz="4" w:space="0" w:color="auto"/>
+        <w:left w:val="single" w:sz="4" w:space="0" w:color="auto"/>
+        <w:bottom w:val="single" w:sz="4" w:space="0" w:color="auto"/>
+        <w:right w:val="single" w:sz="4" w:space="0" w:color="auto"/>
+        <w:insideH w:val="single" w:sz="4" w:space="0" w:color="auto"/>
+        <w:insideV w:val="single" w:sz="4" w:space="0" w:color="auto"/>
+      </w:tblBorders>
+    </w:tblPr>
+  </w:style>
 </w:styles>
 </file>
 

</xml_diff>